<commit_message>
Removed old documents and updated with newest version.
Added newest documentation templates after removing previous versions.
</commit_message>
<xml_diff>
--- a/Documentation/Working_Documents/Device_Name_Summary.docx
+++ b/Documentation/Working_Documents/Device_Name_Summary.docx
@@ -4,22 +4,610 @@
   <w:body>
     <w:p>
       <w:pPr>
-        <w:rPr>
-          <w:lang w:val="en-US"/>
-        </w:rPr>
-      </w:pPr>
-      <w:r>
-        <w:rPr>
-          <w:lang w:val="en-US"/>
-        </w:rPr>
-        <w:t>This document is intended to be a summary of a device to make it easier to add to the website.</w:t>
-      </w:r>
-    </w:p>
-    <w:p>
-      <w:pPr>
         <w:pStyle w:val="Heading1"/>
-      </w:pPr>
-      <w:r>
+        <w:rPr>
+          <w:rFonts w:ascii="Calibri" w:eastAsia="Calibri" w:hAnsi="Calibri" w:cs="Calibri"/>
+          <w:sz w:val="22"/>
+          <w:szCs w:val="22"/>
+          <w:lang w:val="en-CA"/>
+        </w:rPr>
+      </w:pPr>
+      <w:r>
+        <w:rPr>
+          <w:rFonts w:ascii="Calibri" w:eastAsia="Calibri" w:hAnsi="Calibri" w:cs="Calibri"/>
+          <w:sz w:val="28"/>
+          <w:szCs w:val="28"/>
+        </w:rPr>
+        <w:t>Completion Checklist (DELETE BEFORE POSTING)</w:t>
+      </w:r>
+    </w:p>
+    <w:p>
+      <w:pPr>
+        <w:pStyle w:val="ListParagraph"/>
+        <w:numPr>
+          <w:ilvl w:val="0"/>
+          <w:numId w:val="4"/>
+        </w:numPr>
+      </w:pPr>
+      <w:r>
+        <w:t>Update &lt;MONTH&gt; and &lt;YEAR&gt; in header</w:t>
+      </w:r>
+    </w:p>
+    <w:p>
+      <w:pPr>
+        <w:pStyle w:val="ListParagraph"/>
+        <w:numPr>
+          <w:ilvl w:val="0"/>
+          <w:numId w:val="4"/>
+        </w:numPr>
+      </w:pPr>
+      <w:r>
+        <w:t xml:space="preserve">Update </w:t>
+      </w:r>
+      <w:proofErr w:type="gramStart"/>
+      <w:r>
+        <w:t>V&lt;X.</w:t>
+      </w:r>
+      <w:r>
+        <w:t>Y.Z</w:t>
+      </w:r>
+      <w:proofErr w:type="gramEnd"/>
+      <w:r>
+        <w:t>&gt; in header</w:t>
+      </w:r>
+    </w:p>
+    <w:p>
+      <w:pPr>
+        <w:pStyle w:val="ListParagraph"/>
+        <w:numPr>
+          <w:ilvl w:val="0"/>
+          <w:numId w:val="4"/>
+        </w:numPr>
+      </w:pPr>
+      <w:r>
+        <w:t>Update &lt;DEVICE NAME&gt;</w:t>
+      </w:r>
+      <w:r>
+        <w:t xml:space="preserve"> in header</w:t>
+      </w:r>
+    </w:p>
+    <w:p>
+      <w:pPr>
+        <w:pStyle w:val="ListParagraph"/>
+        <w:numPr>
+          <w:ilvl w:val="0"/>
+          <w:numId w:val="4"/>
+        </w:numPr>
+      </w:pPr>
+      <w:r>
+        <w:t>Update &lt;AUTHOR&gt; in footer</w:t>
+      </w:r>
+    </w:p>
+    <w:p>
+      <w:pPr>
+        <w:pStyle w:val="ListParagraph"/>
+        <w:numPr>
+          <w:ilvl w:val="0"/>
+          <w:numId w:val="4"/>
+        </w:numPr>
+      </w:pPr>
+      <w:r>
+        <w:t>Update webpage link in footer</w:t>
+      </w:r>
+    </w:p>
+    <w:p>
+      <w:pPr>
+        <w:pStyle w:val="ListParagraph"/>
+        <w:numPr>
+          <w:ilvl w:val="0"/>
+          <w:numId w:val="4"/>
+        </w:numPr>
+      </w:pPr>
+      <w:r>
+        <w:t>Complete O</w:t>
+      </w:r>
+      <w:r>
+        <w:t xml:space="preserve">verview </w:t>
+      </w:r>
+      <w:r>
+        <w:t>page</w:t>
+      </w:r>
+    </w:p>
+    <w:p>
+      <w:pPr>
+        <w:pStyle w:val="ListParagraph"/>
+        <w:numPr>
+          <w:ilvl w:val="0"/>
+          <w:numId w:val="4"/>
+        </w:numPr>
+      </w:pPr>
+      <w:r>
+        <w:t>Complete Product Information</w:t>
+      </w:r>
+    </w:p>
+    <w:p>
+      <w:pPr>
+        <w:pStyle w:val="ListParagraph"/>
+        <w:numPr>
+          <w:ilvl w:val="1"/>
+          <w:numId w:val="4"/>
+        </w:numPr>
+      </w:pPr>
+      <w:r>
+        <w:t>Complete Product Name</w:t>
+      </w:r>
+    </w:p>
+    <w:p>
+      <w:pPr>
+        <w:pStyle w:val="ListParagraph"/>
+        <w:numPr>
+          <w:ilvl w:val="1"/>
+          <w:numId w:val="4"/>
+        </w:numPr>
+      </w:pPr>
+      <w:r>
+        <w:t>Complete Device Category</w:t>
+      </w:r>
+    </w:p>
+    <w:p>
+      <w:pPr>
+        <w:pStyle w:val="ListParagraph"/>
+        <w:numPr>
+          <w:ilvl w:val="1"/>
+          <w:numId w:val="4"/>
+        </w:numPr>
+      </w:pPr>
+      <w:r>
+        <w:t>Complete User Value Statement</w:t>
+      </w:r>
+    </w:p>
+    <w:p>
+      <w:pPr>
+        <w:pStyle w:val="ListParagraph"/>
+        <w:numPr>
+          <w:ilvl w:val="1"/>
+          <w:numId w:val="4"/>
+        </w:numPr>
+      </w:pPr>
+      <w:r>
+        <w:t>Complete Designer</w:t>
+      </w:r>
+    </w:p>
+    <w:p>
+      <w:pPr>
+        <w:pStyle w:val="ListParagraph"/>
+        <w:numPr>
+          <w:ilvl w:val="0"/>
+          <w:numId w:val="4"/>
+        </w:numPr>
+      </w:pPr>
+      <w:r>
+        <w:t>Complete Device Info</w:t>
+      </w:r>
+    </w:p>
+    <w:p>
+      <w:pPr>
+        <w:pStyle w:val="ListParagraph"/>
+        <w:numPr>
+          <w:ilvl w:val="1"/>
+          <w:numId w:val="4"/>
+        </w:numPr>
+      </w:pPr>
+      <w:r>
+        <w:t>Overview</w:t>
+      </w:r>
+    </w:p>
+    <w:p>
+      <w:pPr>
+        <w:pStyle w:val="ListParagraph"/>
+        <w:numPr>
+          <w:ilvl w:val="1"/>
+          <w:numId w:val="4"/>
+        </w:numPr>
+      </w:pPr>
+      <w:r>
+        <w:t>Disability Type</w:t>
+      </w:r>
+    </w:p>
+    <w:p>
+      <w:pPr>
+        <w:pStyle w:val="ListParagraph"/>
+        <w:numPr>
+          <w:ilvl w:val="1"/>
+          <w:numId w:val="4"/>
+        </w:numPr>
+      </w:pPr>
+      <w:r>
+        <w:t>Disability Type Description</w:t>
+      </w:r>
+    </w:p>
+    <w:p>
+      <w:pPr>
+        <w:pStyle w:val="ListParagraph"/>
+        <w:numPr>
+          <w:ilvl w:val="1"/>
+          <w:numId w:val="4"/>
+        </w:numPr>
+      </w:pPr>
+      <w:r>
+        <w:t>How To Use</w:t>
+      </w:r>
+    </w:p>
+    <w:p>
+      <w:pPr>
+        <w:pStyle w:val="ListParagraph"/>
+        <w:numPr>
+          <w:ilvl w:val="1"/>
+          <w:numId w:val="4"/>
+        </w:numPr>
+      </w:pPr>
+      <w:r>
+        <w:t>Estimated Cost</w:t>
+      </w:r>
+    </w:p>
+    <w:p>
+      <w:pPr>
+        <w:pStyle w:val="ListParagraph"/>
+        <w:numPr>
+          <w:ilvl w:val="1"/>
+          <w:numId w:val="4"/>
+        </w:numPr>
+      </w:pPr>
+      <w:r>
+        <w:t>Attribution</w:t>
+      </w:r>
+    </w:p>
+    <w:p>
+      <w:pPr>
+        <w:pStyle w:val="ListParagraph"/>
+        <w:numPr>
+          <w:ilvl w:val="0"/>
+          <w:numId w:val="4"/>
+        </w:numPr>
+      </w:pPr>
+      <w:r>
+        <w:t>Complete Maker Info</w:t>
+      </w:r>
+    </w:p>
+    <w:p>
+      <w:pPr>
+        <w:pStyle w:val="ListParagraph"/>
+        <w:numPr>
+          <w:ilvl w:val="1"/>
+          <w:numId w:val="4"/>
+        </w:numPr>
+      </w:pPr>
+      <w:r>
+        <w:t>Project Skills</w:t>
+      </w:r>
+    </w:p>
+    <w:p>
+      <w:pPr>
+        <w:pStyle w:val="ListParagraph"/>
+        <w:numPr>
+          <w:ilvl w:val="1"/>
+          <w:numId w:val="4"/>
+        </w:numPr>
+      </w:pPr>
+      <w:r>
+        <w:t>Skills Description</w:t>
+      </w:r>
+    </w:p>
+    <w:p>
+      <w:pPr>
+        <w:pStyle w:val="ListParagraph"/>
+        <w:numPr>
+          <w:ilvl w:val="1"/>
+          <w:numId w:val="4"/>
+        </w:numPr>
+      </w:pPr>
+      <w:r>
+        <w:t>Tools Needed</w:t>
+      </w:r>
+    </w:p>
+    <w:p>
+      <w:pPr>
+        <w:pStyle w:val="ListParagraph"/>
+        <w:numPr>
+          <w:ilvl w:val="1"/>
+          <w:numId w:val="4"/>
+        </w:numPr>
+      </w:pPr>
+      <w:r>
+        <w:t xml:space="preserve">Print Time </w:t>
+      </w:r>
+    </w:p>
+    <w:p>
+      <w:pPr>
+        <w:pStyle w:val="ListParagraph"/>
+        <w:numPr>
+          <w:ilvl w:val="1"/>
+          <w:numId w:val="4"/>
+        </w:numPr>
+      </w:pPr>
+      <w:r>
+        <w:t>Build Time</w:t>
+      </w:r>
+    </w:p>
+    <w:p>
+      <w:pPr>
+        <w:pStyle w:val="ListParagraph"/>
+        <w:numPr>
+          <w:ilvl w:val="1"/>
+          <w:numId w:val="4"/>
+        </w:numPr>
+      </w:pPr>
+      <w:r>
+        <w:t>Build</w:t>
+      </w:r>
+      <w:r>
+        <w:t xml:space="preserve"> Instructions</w:t>
+      </w:r>
+    </w:p>
+    <w:p>
+      <w:pPr>
+        <w:pStyle w:val="ListParagraph"/>
+        <w:numPr>
+          <w:ilvl w:val="1"/>
+          <w:numId w:val="4"/>
+        </w:numPr>
+      </w:pPr>
+      <w:r>
+        <w:t>Download Link</w:t>
+      </w:r>
+    </w:p>
+    <w:p>
+      <w:pPr>
+        <w:pStyle w:val="ListParagraph"/>
+        <w:numPr>
+          <w:ilvl w:val="1"/>
+          <w:numId w:val="4"/>
+        </w:numPr>
+      </w:pPr>
+      <w:r>
+        <w:t>Project Link</w:t>
+      </w:r>
+    </w:p>
+    <w:p>
+      <w:pPr>
+        <w:pStyle w:val="ListParagraph"/>
+        <w:numPr>
+          <w:ilvl w:val="0"/>
+          <w:numId w:val="4"/>
+        </w:numPr>
+      </w:pPr>
+      <w:r>
+        <w:t xml:space="preserve">Complete </w:t>
+      </w:r>
+      <w:r>
+        <w:t>Licen</w:t>
+      </w:r>
+      <w:r>
+        <w:t>se</w:t>
+      </w:r>
+    </w:p>
+    <w:p>
+      <w:pPr>
+        <w:pStyle w:val="ListParagraph"/>
+        <w:numPr>
+          <w:ilvl w:val="0"/>
+          <w:numId w:val="4"/>
+        </w:numPr>
+      </w:pPr>
+      <w:r>
+        <w:t>Delete Completion Checklist</w:t>
+      </w:r>
+    </w:p>
+    <w:p>
+      <w:pPr>
+        <w:rPr>
+          <w:lang w:val="en-US"/>
+        </w:rPr>
+      </w:pPr>
+    </w:p>
+    <w:p>
+      <w:pPr>
+        <w:rPr>
+          <w:lang w:val="en-US"/>
+        </w:rPr>
+      </w:pPr>
+    </w:p>
+    <w:p>
+      <w:pPr>
+        <w:rPr>
+          <w:lang w:val="en-US"/>
+        </w:rPr>
+      </w:pPr>
+    </w:p>
+    <w:p>
+      <w:pPr>
+        <w:rPr>
+          <w:lang w:val="en-US"/>
+        </w:rPr>
+      </w:pPr>
+    </w:p>
+    <w:p>
+      <w:pPr>
+        <w:pStyle w:val="Heading1"/>
+      </w:pPr>
+      <w:r>
+        <w:rPr>
+          <w:rFonts w:ascii="Calibri" w:eastAsia="Calibri" w:hAnsi="Calibri" w:cs="Calibri"/>
+          <w:sz w:val="28"/>
+          <w:szCs w:val="28"/>
+        </w:rPr>
+        <w:lastRenderedPageBreak/>
+        <w:t>Overview</w:t>
+      </w:r>
+    </w:p>
+    <w:p>
+      <w:pPr>
+        <w:rPr>
+          <w:lang w:val="en-US"/>
+        </w:rPr>
+      </w:pPr>
+      <w:r>
+        <w:rPr>
+          <w:lang w:val="en-US"/>
+        </w:rPr>
+        <w:t xml:space="preserve">The Device Summary </w:t>
+      </w:r>
+      <w:r>
+        <w:rPr>
+          <w:lang w:val="en-US"/>
+        </w:rPr>
+        <w:t xml:space="preserve">is intended </w:t>
+      </w:r>
+      <w:r>
+        <w:rPr>
+          <w:lang w:val="en-US"/>
+        </w:rPr>
+        <w:t xml:space="preserve">to be a </w:t>
+      </w:r>
+      <w:r>
+        <w:rPr>
+          <w:lang w:val="en-US"/>
+        </w:rPr>
+        <w:t xml:space="preserve">detailed </w:t>
+      </w:r>
+      <w:r>
+        <w:rPr>
+          <w:lang w:val="en-US"/>
+        </w:rPr>
+        <w:t xml:space="preserve">summary of the device, product and maker </w:t>
+      </w:r>
+      <w:r>
+        <w:rPr>
+          <w:lang w:val="en-US"/>
+        </w:rPr>
+        <w:t>information</w:t>
+      </w:r>
+      <w:r>
+        <w:rPr>
+          <w:lang w:val="en-US"/>
+        </w:rPr>
+        <w:t xml:space="preserve"> </w:t>
+      </w:r>
+      <w:r>
+        <w:rPr>
+          <w:lang w:val="en-US"/>
+        </w:rPr>
+        <w:t>for the &lt;</w:t>
+      </w:r>
+      <w:r>
+        <w:rPr>
+          <w:lang w:val="en-US"/>
+        </w:rPr>
+        <w:t>DEVICE NAME&gt;</w:t>
+      </w:r>
+      <w:r>
+        <w:rPr>
+          <w:lang w:val="en-US"/>
+        </w:rPr>
+        <w:t>,</w:t>
+      </w:r>
+      <w:r>
+        <w:rPr>
+          <w:lang w:val="en-US"/>
+        </w:rPr>
+        <w:t xml:space="preserve"> mak</w:t>
+      </w:r>
+      <w:r>
+        <w:rPr>
+          <w:lang w:val="en-US"/>
+        </w:rPr>
+        <w:t>ing</w:t>
+      </w:r>
+      <w:r>
+        <w:rPr>
+          <w:lang w:val="en-US"/>
+        </w:rPr>
+        <w:t xml:space="preserve"> it easier to add to the</w:t>
+      </w:r>
+      <w:r>
+        <w:rPr>
+          <w:lang w:val="en-US"/>
+        </w:rPr>
+        <w:t xml:space="preserve"> Makers Making Change</w:t>
+      </w:r>
+      <w:r>
+        <w:rPr>
+          <w:lang w:val="en-US"/>
+        </w:rPr>
+        <w:t xml:space="preserve"> website.</w:t>
+      </w:r>
+      <w:r>
+        <w:rPr>
+          <w:lang w:val="en-US"/>
+        </w:rPr>
+        <w:t xml:space="preserve"> </w:t>
+      </w:r>
+      <w:r>
+        <w:rPr>
+          <w:lang w:val="en-US"/>
+        </w:rPr>
+        <w:t xml:space="preserve">It is intended for anyone who will view the device </w:t>
+      </w:r>
+      <w:r>
+        <w:rPr>
+          <w:lang w:val="en-US"/>
+        </w:rPr>
+        <w:t>listing</w:t>
+      </w:r>
+      <w:r>
+        <w:rPr>
+          <w:lang w:val="en-US"/>
+        </w:rPr>
+        <w:t>.</w:t>
+      </w:r>
+      <w:r>
+        <w:rPr>
+          <w:lang w:val="en-US"/>
+        </w:rPr>
+        <w:t xml:space="preserve"> </w:t>
+      </w:r>
+    </w:p>
+    <w:p>
+      <w:pPr>
+        <w:rPr>
+          <w:lang w:val="en-US"/>
+        </w:rPr>
+      </w:pPr>
+      <w:r>
+        <w:rPr>
+          <w:lang w:val="en-US"/>
+        </w:rPr>
+        <w:t>&lt;INSERT PHOTO OF DEVICE</w:t>
+      </w:r>
+      <w:r>
+        <w:rPr>
+          <w:lang w:val="en-US"/>
+        </w:rPr>
+        <w:t>&gt;</w:t>
+      </w:r>
+    </w:p>
+    <w:p>
+      <w:pPr>
+        <w:rPr>
+          <w:rFonts w:eastAsiaTheme="majorEastAsia" w:cstheme="majorBidi"/>
+          <w:b/>
+          <w:bCs/>
+          <w:color w:val="1C1946" w:themeColor="accent1" w:themeShade="BF"/>
+          <w:sz w:val="32"/>
+          <w:szCs w:val="32"/>
+          <w:lang w:val="en-US"/>
+        </w:rPr>
+      </w:pPr>
+      <w:r>
+        <w:br w:type="page"/>
+      </w:r>
+    </w:p>
+    <w:p>
+      <w:pPr>
+        <w:pStyle w:val="Heading1"/>
+      </w:pPr>
+      <w:r>
+        <w:lastRenderedPageBreak/>
         <w:t>Product Information</w:t>
       </w:r>
     </w:p>
@@ -27,11 +615,13 @@
       <w:pPr>
         <w:pStyle w:val="Heading2"/>
         <w:rPr>
-          <w:lang w:val="en-US"/>
-        </w:rPr>
-      </w:pPr>
-      <w:r>
-        <w:rPr>
+          <w:rFonts w:ascii="Calibri" w:eastAsia="Calibri" w:hAnsi="Calibri" w:cs="Calibri"/>
+          <w:lang w:val="en-US"/>
+        </w:rPr>
+      </w:pPr>
+      <w:r>
+        <w:rPr>
+          <w:rFonts w:ascii="Calibri" w:eastAsia="Calibri" w:hAnsi="Calibri" w:cs="Calibri"/>
           <w:lang w:val="en-US"/>
         </w:rPr>
         <w:t>Product Name</w:t>
@@ -47,18 +637,32 @@
         <w:rPr>
           <w:lang w:val="en-US"/>
         </w:rPr>
-        <w:t>&lt;Device Name&gt;</w:t>
+        <w:t>&lt;</w:t>
+      </w:r>
+      <w:r>
+        <w:rPr>
+          <w:lang w:val="en-US"/>
+        </w:rPr>
+        <w:t>DEVICE NAME</w:t>
+      </w:r>
+      <w:r>
+        <w:rPr>
+          <w:lang w:val="en-US"/>
+        </w:rPr>
+        <w:t>&gt;</w:t>
       </w:r>
     </w:p>
     <w:p>
       <w:pPr>
         <w:pStyle w:val="Heading2"/>
         <w:rPr>
-          <w:lang w:val="en-US"/>
-        </w:rPr>
-      </w:pPr>
-      <w:r>
-        <w:rPr>
+          <w:rFonts w:ascii="Calibri" w:eastAsia="Calibri" w:hAnsi="Calibri" w:cs="Calibri"/>
+          <w:lang w:val="en-US"/>
+        </w:rPr>
+      </w:pPr>
+      <w:r>
+        <w:rPr>
+          <w:rFonts w:ascii="Calibri" w:eastAsia="Calibri" w:hAnsi="Calibri" w:cs="Calibri"/>
           <w:lang w:val="en-US"/>
         </w:rPr>
         <w:t>Device Category</w:t>
@@ -130,6 +734,25 @@
           </w:tcPr>
           <w:p>
             <w:pPr>
+              <w:shd w:val="clear" w:color="auto" w:fill="FFFFFF" w:themeFill="background1"/>
+              <w:spacing w:line="330" w:lineRule="atLeast"/>
+              <w:jc w:val="center"/>
+              <w:rPr>
+                <w:rFonts w:ascii="Roboto" w:eastAsia="Times New Roman" w:hAnsi="Roboto" w:cs="Times New Roman"/>
+                <w:color w:val="2B2B2B"/>
+                <w:sz w:val="20"/>
+                <w:szCs w:val="20"/>
+                <w:lang w:eastAsia="en-CA"/>
+              </w:rPr>
+            </w:pPr>
+          </w:p>
+        </w:tc>
+        <w:tc>
+          <w:tcPr>
+            <w:tcW w:w="2607" w:type="dxa"/>
+          </w:tcPr>
+          <w:p>
+            <w:pPr>
               <w:shd w:val="clear" w:color="auto" w:fill="FFFFFF"/>
               <w:spacing w:line="330" w:lineRule="atLeast"/>
               <w:rPr>
@@ -148,18 +771,39 @@
                 <w:szCs w:val="20"/>
                 <w:lang w:eastAsia="en-CA"/>
               </w:rPr>
-              <w:t>X</w:t>
+              <w:t>Adapted Toys</w:t>
             </w:r>
           </w:p>
         </w:tc>
-        <w:tc>
-          <w:tcPr>
-            <w:tcW w:w="2607" w:type="dxa"/>
+      </w:tr>
+      <w:tr>
+        <w:tc>
+          <w:tcPr>
+            <w:tcW w:w="485" w:type="dxa"/>
           </w:tcPr>
           <w:p>
             <w:pPr>
               <w:shd w:val="clear" w:color="auto" w:fill="FFFFFF"/>
               <w:spacing w:line="330" w:lineRule="atLeast"/>
+              <w:jc w:val="center"/>
+              <w:rPr>
+                <w:rFonts w:ascii="Roboto" w:eastAsia="Times New Roman" w:hAnsi="Roboto" w:cs="Times New Roman"/>
+                <w:color w:val="2B2B2B"/>
+                <w:sz w:val="20"/>
+                <w:szCs w:val="20"/>
+                <w:lang w:eastAsia="en-CA"/>
+              </w:rPr>
+            </w:pPr>
+          </w:p>
+        </w:tc>
+        <w:tc>
+          <w:tcPr>
+            <w:tcW w:w="2607" w:type="dxa"/>
+          </w:tcPr>
+          <w:p>
+            <w:pPr>
+              <w:shd w:val="clear" w:color="auto" w:fill="FFFFFF"/>
+              <w:spacing w:line="330" w:lineRule="atLeast"/>
               <w:rPr>
                 <w:rFonts w:ascii="Roboto" w:eastAsia="Times New Roman" w:hAnsi="Roboto" w:cs="Times New Roman"/>
                 <w:color w:val="2B2B2B"/>
@@ -176,7 +820,7 @@
                 <w:szCs w:val="20"/>
                 <w:lang w:eastAsia="en-CA"/>
               </w:rPr>
-              <w:t>Adapted Toys</w:t>
+              <w:t>Aids for Daily Living (ADL)</w:t>
             </w:r>
           </w:p>
         </w:tc>
@@ -190,6 +834,7 @@
             <w:pPr>
               <w:shd w:val="clear" w:color="auto" w:fill="FFFFFF"/>
               <w:spacing w:line="330" w:lineRule="atLeast"/>
+              <w:jc w:val="center"/>
               <w:rPr>
                 <w:rFonts w:ascii="Roboto" w:eastAsia="Times New Roman" w:hAnsi="Roboto" w:cs="Times New Roman"/>
                 <w:color w:val="2B2B2B"/>
@@ -224,7 +869,7 @@
                 <w:szCs w:val="20"/>
                 <w:lang w:eastAsia="en-CA"/>
               </w:rPr>
-              <w:t>Aids for Daily Living (ADL)</w:t>
+              <w:t>Assistive Switches</w:t>
             </w:r>
           </w:p>
         </w:tc>
@@ -238,6 +883,7 @@
             <w:pPr>
               <w:shd w:val="clear" w:color="auto" w:fill="FFFFFF"/>
               <w:spacing w:line="330" w:lineRule="atLeast"/>
+              <w:jc w:val="center"/>
               <w:rPr>
                 <w:rFonts w:ascii="Roboto" w:eastAsia="Times New Roman" w:hAnsi="Roboto" w:cs="Times New Roman"/>
                 <w:color w:val="2B2B2B"/>
@@ -272,7 +918,7 @@
                 <w:szCs w:val="20"/>
                 <w:lang w:eastAsia="en-CA"/>
               </w:rPr>
-              <w:t>Assistive Switches</w:t>
+              <w:t>Communication Aids (AAC)</w:t>
             </w:r>
           </w:p>
         </w:tc>
@@ -286,6 +932,7 @@
             <w:pPr>
               <w:shd w:val="clear" w:color="auto" w:fill="FFFFFF"/>
               <w:spacing w:line="330" w:lineRule="atLeast"/>
+              <w:jc w:val="center"/>
               <w:rPr>
                 <w:rFonts w:ascii="Roboto" w:eastAsia="Times New Roman" w:hAnsi="Roboto" w:cs="Times New Roman"/>
                 <w:color w:val="2B2B2B"/>
@@ -320,7 +967,7 @@
                 <w:szCs w:val="20"/>
                 <w:lang w:eastAsia="en-CA"/>
               </w:rPr>
-              <w:t>Communication Aids (AAC)</w:t>
+              <w:t>Computer Access</w:t>
             </w:r>
           </w:p>
         </w:tc>
@@ -334,6 +981,7 @@
             <w:pPr>
               <w:shd w:val="clear" w:color="auto" w:fill="FFFFFF"/>
               <w:spacing w:line="330" w:lineRule="atLeast"/>
+              <w:jc w:val="center"/>
               <w:rPr>
                 <w:rFonts w:ascii="Roboto" w:eastAsia="Times New Roman" w:hAnsi="Roboto" w:cs="Times New Roman"/>
                 <w:color w:val="2B2B2B"/>
@@ -368,7 +1016,7 @@
                 <w:szCs w:val="20"/>
                 <w:lang w:eastAsia="en-CA"/>
               </w:rPr>
-              <w:t>Computer Access</w:t>
+              <w:t>Environmental Controls</w:t>
             </w:r>
           </w:p>
         </w:tc>
@@ -382,6 +1030,7 @@
             <w:pPr>
               <w:shd w:val="clear" w:color="auto" w:fill="FFFFFF"/>
               <w:spacing w:line="330" w:lineRule="atLeast"/>
+              <w:jc w:val="center"/>
               <w:rPr>
                 <w:rFonts w:ascii="Roboto" w:eastAsia="Times New Roman" w:hAnsi="Roboto" w:cs="Times New Roman"/>
                 <w:color w:val="2B2B2B"/>
@@ -416,7 +1065,7 @@
                 <w:szCs w:val="20"/>
                 <w:lang w:eastAsia="en-CA"/>
               </w:rPr>
-              <w:t>Environmental Controls</w:t>
+              <w:t>Gaming</w:t>
             </w:r>
           </w:p>
         </w:tc>
@@ -430,6 +1079,7 @@
             <w:pPr>
               <w:shd w:val="clear" w:color="auto" w:fill="FFFFFF"/>
               <w:spacing w:line="330" w:lineRule="atLeast"/>
+              <w:jc w:val="center"/>
               <w:rPr>
                 <w:rFonts w:ascii="Roboto" w:eastAsia="Times New Roman" w:hAnsi="Roboto" w:cs="Times New Roman"/>
                 <w:color w:val="2B2B2B"/>
@@ -464,7 +1114,7 @@
                 <w:szCs w:val="20"/>
                 <w:lang w:eastAsia="en-CA"/>
               </w:rPr>
-              <w:t>Gaming</w:t>
+              <w:t>Keyguard</w:t>
             </w:r>
           </w:p>
         </w:tc>
@@ -478,6 +1128,7 @@
             <w:pPr>
               <w:shd w:val="clear" w:color="auto" w:fill="FFFFFF"/>
               <w:spacing w:line="330" w:lineRule="atLeast"/>
+              <w:jc w:val="center"/>
               <w:rPr>
                 <w:rFonts w:ascii="Roboto" w:eastAsia="Times New Roman" w:hAnsi="Roboto" w:cs="Times New Roman"/>
                 <w:color w:val="2B2B2B"/>
@@ -512,7 +1163,7 @@
                 <w:szCs w:val="20"/>
                 <w:lang w:eastAsia="en-CA"/>
               </w:rPr>
-              <w:t>Keyguard</w:t>
+              <w:t>Kits</w:t>
             </w:r>
           </w:p>
         </w:tc>
@@ -526,6 +1177,7 @@
             <w:pPr>
               <w:shd w:val="clear" w:color="auto" w:fill="FFFFFF"/>
               <w:spacing w:line="330" w:lineRule="atLeast"/>
+              <w:jc w:val="center"/>
               <w:rPr>
                 <w:rFonts w:ascii="Roboto" w:eastAsia="Times New Roman" w:hAnsi="Roboto" w:cs="Times New Roman"/>
                 <w:color w:val="2B2B2B"/>
@@ -552,6 +1204,7 @@
                 <w:lang w:eastAsia="en-CA"/>
               </w:rPr>
             </w:pPr>
+            <w:proofErr w:type="spellStart"/>
             <w:r>
               <w:rPr>
                 <w:rFonts w:ascii="Roboto" w:eastAsia="Times New Roman" w:hAnsi="Roboto" w:cs="Times New Roman"/>
@@ -560,8 +1213,9 @@
                 <w:szCs w:val="20"/>
                 <w:lang w:eastAsia="en-CA"/>
               </w:rPr>
-              <w:t>Kits</w:t>
+              <w:t>LipSyncs</w:t>
             </w:r>
+            <w:proofErr w:type="spellEnd"/>
           </w:p>
         </w:tc>
       </w:tr>
@@ -574,6 +1228,7 @@
             <w:pPr>
               <w:shd w:val="clear" w:color="auto" w:fill="FFFFFF"/>
               <w:spacing w:line="330" w:lineRule="atLeast"/>
+              <w:jc w:val="center"/>
               <w:rPr>
                 <w:rFonts w:ascii="Roboto" w:eastAsia="Times New Roman" w:hAnsi="Roboto" w:cs="Times New Roman"/>
                 <w:color w:val="2B2B2B"/>
@@ -608,7 +1263,7 @@
                 <w:szCs w:val="20"/>
                 <w:lang w:eastAsia="en-CA"/>
               </w:rPr>
-              <w:t>LipSyncs</w:t>
+              <w:t>Mounting</w:t>
             </w:r>
           </w:p>
         </w:tc>
@@ -622,6 +1277,7 @@
             <w:pPr>
               <w:shd w:val="clear" w:color="auto" w:fill="FFFFFF"/>
               <w:spacing w:line="330" w:lineRule="atLeast"/>
+              <w:jc w:val="center"/>
               <w:rPr>
                 <w:rFonts w:ascii="Roboto" w:eastAsia="Times New Roman" w:hAnsi="Roboto" w:cs="Times New Roman"/>
                 <w:color w:val="2B2B2B"/>
@@ -656,7 +1312,7 @@
                 <w:szCs w:val="20"/>
                 <w:lang w:eastAsia="en-CA"/>
               </w:rPr>
-              <w:t>Mounting</w:t>
+              <w:t>Recreation and Leisure</w:t>
             </w:r>
           </w:p>
         </w:tc>
@@ -670,6 +1326,7 @@
             <w:pPr>
               <w:shd w:val="clear" w:color="auto" w:fill="FFFFFF"/>
               <w:spacing w:line="330" w:lineRule="atLeast"/>
+              <w:jc w:val="center"/>
               <w:rPr>
                 <w:rFonts w:ascii="Roboto" w:eastAsia="Times New Roman" w:hAnsi="Roboto" w:cs="Times New Roman"/>
                 <w:color w:val="2B2B2B"/>
@@ -704,7 +1361,7 @@
                 <w:szCs w:val="20"/>
                 <w:lang w:eastAsia="en-CA"/>
               </w:rPr>
-              <w:t>Recreation and Leisure</w:t>
+              <w:t>Seating and Positioning</w:t>
             </w:r>
           </w:p>
         </w:tc>
@@ -718,6 +1375,7 @@
             <w:pPr>
               <w:shd w:val="clear" w:color="auto" w:fill="FFFFFF"/>
               <w:spacing w:line="330" w:lineRule="atLeast"/>
+              <w:jc w:val="center"/>
               <w:rPr>
                 <w:rFonts w:ascii="Roboto" w:eastAsia="Times New Roman" w:hAnsi="Roboto" w:cs="Times New Roman"/>
                 <w:color w:val="2B2B2B"/>
@@ -752,7 +1410,7 @@
                 <w:szCs w:val="20"/>
                 <w:lang w:eastAsia="en-CA"/>
               </w:rPr>
-              <w:t>Seating and Positioning</w:t>
+              <w:t>Switch Interfaces</w:t>
             </w:r>
           </w:p>
         </w:tc>
@@ -766,54 +1424,7 @@
             <w:pPr>
               <w:shd w:val="clear" w:color="auto" w:fill="FFFFFF"/>
               <w:spacing w:line="330" w:lineRule="atLeast"/>
-              <w:rPr>
-                <w:rFonts w:ascii="Roboto" w:eastAsia="Times New Roman" w:hAnsi="Roboto" w:cs="Times New Roman"/>
-                <w:color w:val="2B2B2B"/>
-                <w:sz w:val="20"/>
-                <w:szCs w:val="20"/>
-                <w:lang w:eastAsia="en-CA"/>
-              </w:rPr>
-            </w:pPr>
-          </w:p>
-        </w:tc>
-        <w:tc>
-          <w:tcPr>
-            <w:tcW w:w="2607" w:type="dxa"/>
-          </w:tcPr>
-          <w:p>
-            <w:pPr>
-              <w:shd w:val="clear" w:color="auto" w:fill="FFFFFF"/>
-              <w:spacing w:line="330" w:lineRule="atLeast"/>
-              <w:rPr>
-                <w:rFonts w:ascii="Roboto" w:eastAsia="Times New Roman" w:hAnsi="Roboto" w:cs="Times New Roman"/>
-                <w:color w:val="2B2B2B"/>
-                <w:sz w:val="20"/>
-                <w:szCs w:val="20"/>
-                <w:lang w:eastAsia="en-CA"/>
-              </w:rPr>
-            </w:pPr>
-            <w:r>
-              <w:rPr>
-                <w:rFonts w:ascii="Roboto" w:eastAsia="Times New Roman" w:hAnsi="Roboto" w:cs="Times New Roman"/>
-                <w:color w:val="2B2B2B"/>
-                <w:sz w:val="20"/>
-                <w:szCs w:val="20"/>
-                <w:lang w:eastAsia="en-CA"/>
-              </w:rPr>
-              <w:t>Switch Interfaces</w:t>
-            </w:r>
-          </w:p>
-        </w:tc>
-      </w:tr>
-      <w:tr>
-        <w:tc>
-          <w:tcPr>
-            <w:tcW w:w="485" w:type="dxa"/>
-          </w:tcPr>
-          <w:p>
-            <w:pPr>
-              <w:shd w:val="clear" w:color="auto" w:fill="FFFFFF"/>
-              <w:spacing w:line="330" w:lineRule="atLeast"/>
+              <w:jc w:val="center"/>
               <w:rPr>
                 <w:rFonts w:ascii="Roboto" w:eastAsia="Times New Roman" w:hAnsi="Roboto" w:cs="Times New Roman"/>
                 <w:color w:val="2B2B2B"/>
@@ -878,11 +1489,13 @@
       <w:pPr>
         <w:pStyle w:val="Heading2"/>
         <w:rPr>
-          <w:lang w:val="en-US"/>
-        </w:rPr>
-      </w:pPr>
-      <w:r>
-        <w:rPr>
+          <w:rFonts w:ascii="Calibri" w:eastAsia="Calibri" w:hAnsi="Calibri" w:cs="Calibri"/>
+          <w:lang w:val="en-US"/>
+        </w:rPr>
+      </w:pPr>
+      <w:r>
+        <w:rPr>
+          <w:rFonts w:ascii="Calibri" w:eastAsia="Calibri" w:hAnsi="Calibri" w:cs="Calibri"/>
           <w:lang w:val="en-US"/>
         </w:rPr>
         <w:t>User Value Statement</w:t>
@@ -904,24 +1517,26 @@
         <w:rPr>
           <w:lang w:val="en-US"/>
         </w:rPr>
-        <w:t>A concise user-centric description of how the device helps the user.</w:t>
-      </w:r>
-      <w:r>
-        <w:rPr>
-          <w:lang w:val="en-US"/>
-        </w:rPr>
-        <w:t xml:space="preserve"> &gt;</w:t>
+        <w:t xml:space="preserve">A CONCISE USER-CENTRIC DESCRIPTION OF HOW THE DEVICE HELPS THE USER. </w:t>
+      </w:r>
+      <w:r>
+        <w:rPr>
+          <w:lang w:val="en-US"/>
+        </w:rPr>
+        <w:t>&gt;</w:t>
       </w:r>
     </w:p>
     <w:p>
       <w:pPr>
         <w:pStyle w:val="Heading2"/>
         <w:rPr>
-          <w:lang w:val="en-US"/>
-        </w:rPr>
-      </w:pPr>
-      <w:r>
-        <w:rPr>
+          <w:rFonts w:ascii="Calibri" w:eastAsia="Calibri" w:hAnsi="Calibri" w:cs="Calibri"/>
+          <w:lang w:val="en-US"/>
+        </w:rPr>
+      </w:pPr>
+      <w:r>
+        <w:rPr>
+          <w:rFonts w:ascii="Calibri" w:eastAsia="Calibri" w:hAnsi="Calibri" w:cs="Calibri"/>
           <w:lang w:val="en-US"/>
         </w:rPr>
         <w:t>Designer</w:t>
@@ -946,7 +1561,7 @@
           <w:rFonts w:eastAsia="Times New Roman"/>
           <w:lang w:val="en-US"/>
         </w:rPr>
-        <w:t>Name of the designer</w:t>
+        <w:t>NAME OF THE DESIGNER</w:t>
       </w:r>
       <w:r>
         <w:rPr>
@@ -961,18 +1576,23 @@
         <w:pStyle w:val="Heading1"/>
       </w:pPr>
       <w:r>
-        <w:t>Device Info</w:t>
+        <w:t>Device I</w:t>
+      </w:r>
+      <w:r>
+        <w:t>nformation</w:t>
       </w:r>
     </w:p>
     <w:p>
       <w:pPr>
         <w:pStyle w:val="Heading2"/>
         <w:rPr>
-          <w:lang w:val="en-US"/>
-        </w:rPr>
-      </w:pPr>
-      <w:r>
-        <w:rPr>
+          <w:rFonts w:ascii="Calibri" w:eastAsia="Calibri" w:hAnsi="Calibri" w:cs="Calibri"/>
+          <w:lang w:val="en-US"/>
+        </w:rPr>
+      </w:pPr>
+      <w:r>
+        <w:rPr>
+          <w:rFonts w:ascii="Calibri" w:eastAsia="Calibri" w:hAnsi="Calibri" w:cs="Calibri"/>
           <w:lang w:val="en-US"/>
         </w:rPr>
         <w:t>Overview</w:t>
@@ -988,18 +1608,32 @@
         <w:rPr>
           <w:lang w:val="en-US"/>
         </w:rPr>
-        <w:t>&lt;User-centric description of what device is and who it is for&gt;</w:t>
+        <w:t>&lt;</w:t>
+      </w:r>
+      <w:r>
+        <w:rPr>
+          <w:lang w:val="en-US"/>
+        </w:rPr>
+        <w:t>USER-CENTRIC DESCRIPTION OF WHAT DEVICE IS AND WHO IT IS FOR</w:t>
+      </w:r>
+      <w:r>
+        <w:rPr>
+          <w:lang w:val="en-US"/>
+        </w:rPr>
+        <w:t>&gt;</w:t>
       </w:r>
     </w:p>
     <w:p>
       <w:pPr>
         <w:pStyle w:val="Heading2"/>
         <w:rPr>
-          <w:lang w:val="en-US"/>
-        </w:rPr>
-      </w:pPr>
-      <w:r>
-        <w:rPr>
+          <w:rFonts w:ascii="Calibri" w:eastAsia="Calibri" w:hAnsi="Calibri" w:cs="Calibri"/>
+          <w:lang w:val="en-US"/>
+        </w:rPr>
+      </w:pPr>
+      <w:r>
+        <w:rPr>
+          <w:rFonts w:ascii="Calibri" w:eastAsia="Calibri" w:hAnsi="Calibri" w:cs="Calibri"/>
           <w:lang w:val="en-US"/>
         </w:rPr>
         <w:t>Disability Type</w:t>
@@ -1008,16 +1642,7 @@
     <w:p>
       <w:pPr>
         <w:shd w:val="clear" w:color="auto" w:fill="FFFFFF"/>
-        <w:spacing w:after="0" w:line="330" w:lineRule="atLeast"/>
-        <w:rPr>
-          <w:lang w:val="en-US"/>
-        </w:rPr>
-      </w:pPr>
-    </w:p>
-    <w:p>
-      <w:pPr>
-        <w:shd w:val="clear" w:color="auto" w:fill="FFFFFF"/>
-        <w:spacing w:after="0" w:line="330" w:lineRule="atLeast"/>
+        <w:spacing w:after="0"/>
         <w:rPr>
           <w:rFonts w:ascii="Roboto" w:eastAsia="Times New Roman" w:hAnsi="Roboto" w:cs="Times New Roman"/>
           <w:color w:val="2B2B2B"/>
@@ -1041,8 +1666,27 @@
     </w:p>
     <w:p>
       <w:pPr>
-        <w:rPr>
-          <w:lang w:val="en-US"/>
+        <w:shd w:val="clear" w:color="auto" w:fill="FFFFFF"/>
+        <w:spacing w:after="0"/>
+        <w:rPr>
+          <w:rFonts w:ascii="Roboto" w:eastAsia="Times New Roman" w:hAnsi="Roboto" w:cs="Times New Roman"/>
+          <w:color w:val="2B2B2B"/>
+          <w:sz w:val="20"/>
+          <w:szCs w:val="20"/>
+          <w:lang w:eastAsia="en-CA"/>
+        </w:rPr>
+      </w:pPr>
+    </w:p>
+    <w:p>
+      <w:pPr>
+        <w:shd w:val="clear" w:color="auto" w:fill="FFFFFF"/>
+        <w:spacing w:after="0"/>
+        <w:rPr>
+          <w:rFonts w:ascii="Roboto" w:eastAsia="Times New Roman" w:hAnsi="Roboto" w:cs="Times New Roman"/>
+          <w:color w:val="2B2B2B"/>
+          <w:sz w:val="20"/>
+          <w:szCs w:val="20"/>
+          <w:lang w:eastAsia="en-CA"/>
         </w:rPr>
         <w:sectPr>
           <w:type w:val="continuous"/>
@@ -1070,6 +1714,8 @@
           </w:tcPr>
           <w:p>
             <w:pPr>
+              <w:spacing w:line="276" w:lineRule="auto"/>
+              <w:jc w:val="center"/>
               <w:rPr>
                 <w:lang w:val="en-US"/>
               </w:rPr>
@@ -1082,6 +1728,7 @@
           </w:tcPr>
           <w:p>
             <w:pPr>
+              <w:spacing w:line="276" w:lineRule="auto"/>
               <w:rPr>
                 <w:lang w:val="en-US"/>
               </w:rPr>
@@ -1102,6 +1749,8 @@
           </w:tcPr>
           <w:p>
             <w:pPr>
+              <w:spacing w:line="276" w:lineRule="auto"/>
+              <w:jc w:val="center"/>
               <w:rPr>
                 <w:lang w:val="en-US"/>
               </w:rPr>
@@ -1114,6 +1763,7 @@
           </w:tcPr>
           <w:p>
             <w:pPr>
+              <w:spacing w:line="276" w:lineRule="auto"/>
               <w:rPr>
                 <w:lang w:val="en-US"/>
               </w:rPr>
@@ -1134,6 +1784,8 @@
           </w:tcPr>
           <w:p>
             <w:pPr>
+              <w:spacing w:line="276" w:lineRule="auto"/>
+              <w:jc w:val="center"/>
               <w:rPr>
                 <w:lang w:val="en-US"/>
               </w:rPr>
@@ -1146,6 +1798,7 @@
           </w:tcPr>
           <w:p>
             <w:pPr>
+              <w:spacing w:line="276" w:lineRule="auto"/>
               <w:rPr>
                 <w:lang w:val="en-US"/>
               </w:rPr>
@@ -1166,6 +1819,8 @@
           </w:tcPr>
           <w:p>
             <w:pPr>
+              <w:spacing w:line="276" w:lineRule="auto"/>
+              <w:jc w:val="center"/>
               <w:rPr>
                 <w:lang w:val="en-US"/>
               </w:rPr>
@@ -1178,6 +1833,7 @@
           </w:tcPr>
           <w:p>
             <w:pPr>
+              <w:spacing w:line="276" w:lineRule="auto"/>
               <w:rPr>
                 <w:lang w:val="en-US"/>
               </w:rPr>
@@ -1198,6 +1854,8 @@
           </w:tcPr>
           <w:p>
             <w:pPr>
+              <w:spacing w:line="276" w:lineRule="auto"/>
+              <w:jc w:val="center"/>
               <w:rPr>
                 <w:lang w:val="en-US"/>
               </w:rPr>
@@ -1210,6 +1868,7 @@
           </w:tcPr>
           <w:p>
             <w:pPr>
+              <w:spacing w:line="276" w:lineRule="auto"/>
               <w:rPr>
                 <w:lang w:val="en-US"/>
               </w:rPr>
@@ -1230,6 +1889,8 @@
           </w:tcPr>
           <w:p>
             <w:pPr>
+              <w:spacing w:line="276" w:lineRule="auto"/>
+              <w:jc w:val="center"/>
               <w:rPr>
                 <w:lang w:val="en-US"/>
               </w:rPr>
@@ -1242,6 +1903,7 @@
           </w:tcPr>
           <w:p>
             <w:pPr>
+              <w:spacing w:line="276" w:lineRule="auto"/>
               <w:rPr>
                 <w:lang w:val="en-US"/>
               </w:rPr>
@@ -1250,7 +1912,7 @@
               <w:rPr>
                 <w:lang w:val="en-US"/>
               </w:rPr>
-              <w:t>Mobility</w:t>
+              <w:t>Pain</w:t>
             </w:r>
           </w:p>
         </w:tc>
@@ -1262,6 +1924,8 @@
           </w:tcPr>
           <w:p>
             <w:pPr>
+              <w:spacing w:line="276" w:lineRule="auto"/>
+              <w:jc w:val="center"/>
               <w:rPr>
                 <w:lang w:val="en-US"/>
               </w:rPr>
@@ -1274,6 +1938,7 @@
           </w:tcPr>
           <w:p>
             <w:pPr>
+              <w:spacing w:line="276" w:lineRule="auto"/>
               <w:rPr>
                 <w:lang w:val="en-US"/>
               </w:rPr>
@@ -1282,7 +1947,7 @@
               <w:rPr>
                 <w:lang w:val="en-US"/>
               </w:rPr>
-              <w:t>Pain</w:t>
+              <w:t>SCI</w:t>
             </w:r>
           </w:p>
         </w:tc>
@@ -1294,6 +1959,8 @@
           </w:tcPr>
           <w:p>
             <w:pPr>
+              <w:spacing w:line="276" w:lineRule="auto"/>
+              <w:jc w:val="center"/>
               <w:rPr>
                 <w:lang w:val="en-US"/>
               </w:rPr>
@@ -1306,6 +1973,7 @@
           </w:tcPr>
           <w:p>
             <w:pPr>
+              <w:spacing w:line="276" w:lineRule="auto"/>
               <w:rPr>
                 <w:lang w:val="en-US"/>
               </w:rPr>
@@ -1314,7 +1982,7 @@
               <w:rPr>
                 <w:lang w:val="en-US"/>
               </w:rPr>
-              <w:t>SCI</w:t>
+              <w:t>Vision</w:t>
             </w:r>
           </w:p>
         </w:tc>
@@ -1326,6 +1994,8 @@
           </w:tcPr>
           <w:p>
             <w:pPr>
+              <w:spacing w:line="276" w:lineRule="auto"/>
+              <w:jc w:val="center"/>
               <w:rPr>
                 <w:lang w:val="en-US"/>
               </w:rPr>
@@ -1338,38 +2008,7 @@
           </w:tcPr>
           <w:p>
             <w:pPr>
-              <w:rPr>
-                <w:lang w:val="en-US"/>
-              </w:rPr>
-            </w:pPr>
-            <w:r>
-              <w:rPr>
-                <w:lang w:val="en-US"/>
-              </w:rPr>
-              <w:t>Vision</w:t>
-            </w:r>
-          </w:p>
-        </w:tc>
-      </w:tr>
-      <w:tr>
-        <w:tc>
-          <w:tcPr>
-            <w:tcW w:w="440" w:type="dxa"/>
-          </w:tcPr>
-          <w:p>
-            <w:pPr>
-              <w:rPr>
-                <w:lang w:val="en-US"/>
-              </w:rPr>
-            </w:pPr>
-          </w:p>
-        </w:tc>
-        <w:tc>
-          <w:tcPr>
-            <w:tcW w:w="2401" w:type="dxa"/>
-          </w:tcPr>
-          <w:p>
-            <w:pPr>
+              <w:spacing w:line="276" w:lineRule="auto"/>
               <w:rPr>
                 <w:lang w:val="en-US"/>
               </w:rPr>
@@ -1403,13 +2042,16 @@
       <w:pPr>
         <w:pStyle w:val="Heading2"/>
         <w:rPr>
-          <w:lang w:val="en-US"/>
-        </w:rPr>
-      </w:pPr>
-      <w:r>
-        <w:rPr>
-          <w:lang w:val="en-US"/>
-        </w:rPr>
+          <w:rFonts w:ascii="Calibri" w:eastAsia="Calibri" w:hAnsi="Calibri" w:cs="Calibri"/>
+          <w:lang w:val="en-US"/>
+        </w:rPr>
+      </w:pPr>
+      <w:r>
+        <w:rPr>
+          <w:rFonts w:ascii="Calibri" w:eastAsia="Calibri" w:hAnsi="Calibri" w:cs="Calibri"/>
+          <w:lang w:val="en-US"/>
+        </w:rPr>
+        <w:lastRenderedPageBreak/>
         <w:t>Disability Type Description</w:t>
       </w:r>
     </w:p>
@@ -1423,7 +2065,19 @@
         <w:rPr>
           <w:lang w:val="en-US"/>
         </w:rPr>
-        <w:t>&lt;User-centric description of which type of person may benefit from the device&gt;</w:t>
+        <w:t>&lt;</w:t>
+      </w:r>
+      <w:r>
+        <w:rPr>
+          <w:lang w:val="en-US"/>
+        </w:rPr>
+        <w:t>USER-CENTRIC DESCRIPTION OF WHICH TYPE OF PERSON MAY BENEFIT FROM THE DEVICE</w:t>
+      </w:r>
+      <w:r>
+        <w:rPr>
+          <w:lang w:val="en-US"/>
+        </w:rPr>
+        <w:t>&gt;</w:t>
       </w:r>
     </w:p>
     <w:p>
@@ -1435,6 +2089,7 @@
       </w:pPr>
       <w:r>
         <w:rPr>
+          <w:rFonts w:ascii="Calibri" w:eastAsia="Calibri" w:hAnsi="Calibri" w:cs="Calibri"/>
           <w:lang w:val="en-US"/>
         </w:rPr>
         <w:t>How To Use</w:t>
@@ -1450,46 +2105,35 @@
         <w:rPr>
           <w:lang w:val="en-US"/>
         </w:rPr>
-        <w:t>&lt;User-centric summary of how the device is used&gt;</w:t>
+        <w:t>&lt;</w:t>
+      </w:r>
+      <w:r>
+        <w:rPr>
+          <w:lang w:val="en-US"/>
+        </w:rPr>
+        <w:t>USER-CENTRIC SUMMARY OF HOW THE DEVICE IS USED</w:t>
+      </w:r>
+      <w:r>
+        <w:rPr>
+          <w:lang w:val="en-US"/>
+        </w:rPr>
+        <w:t>&gt;</w:t>
       </w:r>
     </w:p>
     <w:p>
       <w:pPr>
         <w:pStyle w:val="Heading2"/>
         <w:rPr>
-          <w:lang w:val="en-US"/>
-        </w:rPr>
-      </w:pPr>
-      <w:r>
-        <w:rPr>
+          <w:rFonts w:ascii="Calibri" w:eastAsia="Calibri" w:hAnsi="Calibri" w:cs="Calibri"/>
+          <w:lang w:val="en-US"/>
+        </w:rPr>
+      </w:pPr>
+      <w:r>
+        <w:rPr>
+          <w:rFonts w:ascii="Calibri" w:eastAsia="Calibri" w:hAnsi="Calibri" w:cs="Calibri"/>
           <w:lang w:val="en-US"/>
         </w:rPr>
         <w:t>Estimated Cost</w:t>
-      </w:r>
-    </w:p>
-    <w:p>
-      <w:pPr>
-        <w:rPr>
-          <w:lang w:val="en-US"/>
-        </w:rPr>
-      </w:pPr>
-      <w:r>
-        <w:rPr>
-          <w:lang w:val="en-US"/>
-        </w:rPr>
-        <w:t>The estimated material cost of the device</w:t>
-      </w:r>
-      <w:r>
-        <w:rPr>
-          <w:lang w:val="en-US"/>
-        </w:rPr>
-        <w:t xml:space="preserve"> for a single build</w:t>
-      </w:r>
-      <w:r>
-        <w:rPr>
-          <w:lang w:val="en-US"/>
-        </w:rPr>
-        <w:t>:</w:t>
       </w:r>
     </w:p>
     <w:p>
@@ -1505,6 +2149,24 @@
           <w:docGrid w:linePitch="360"/>
         </w:sectPr>
       </w:pPr>
+      <w:r>
+        <w:rPr>
+          <w:lang w:val="en-US"/>
+        </w:rPr>
+        <w:t>The estimated material cost of the device</w:t>
+      </w:r>
+      <w:r>
+        <w:rPr>
+          <w:lang w:val="en-US"/>
+        </w:rPr>
+        <w:t xml:space="preserve"> for a single build</w:t>
+      </w:r>
+      <w:r>
+        <w:rPr>
+          <w:lang w:val="en-US"/>
+        </w:rPr>
+        <w:t>:</w:t>
+      </w:r>
     </w:p>
     <w:tbl>
       <w:tblPr>
@@ -1523,6 +2185,7 @@
           </w:tcPr>
           <w:p>
             <w:pPr>
+              <w:jc w:val="center"/>
               <w:rPr>
                 <w:lang w:val="en-US"/>
               </w:rPr>
@@ -1555,6 +2218,7 @@
           </w:tcPr>
           <w:p>
             <w:pPr>
+              <w:jc w:val="center"/>
               <w:rPr>
                 <w:lang w:val="en-US"/>
               </w:rPr>
@@ -1587,6 +2251,7 @@
           </w:tcPr>
           <w:p>
             <w:pPr>
+              <w:jc w:val="center"/>
               <w:rPr>
                 <w:lang w:val="en-US"/>
               </w:rPr>
@@ -1619,6 +2284,7 @@
           </w:tcPr>
           <w:p>
             <w:pPr>
+              <w:jc w:val="center"/>
               <w:rPr>
                 <w:lang w:val="en-US"/>
               </w:rPr>
@@ -1651,6 +2317,7 @@
           </w:tcPr>
           <w:p>
             <w:pPr>
+              <w:jc w:val="center"/>
               <w:rPr>
                 <w:lang w:val="en-US"/>
               </w:rPr>
@@ -1683,6 +2350,7 @@
           </w:tcPr>
           <w:p>
             <w:pPr>
+              <w:jc w:val="center"/>
               <w:rPr>
                 <w:lang w:val="en-US"/>
               </w:rPr>
@@ -1728,11 +2396,13 @@
       <w:pPr>
         <w:pStyle w:val="Heading2"/>
         <w:rPr>
-          <w:lang w:val="en-US"/>
-        </w:rPr>
-      </w:pPr>
-      <w:r>
-        <w:rPr>
+          <w:rFonts w:ascii="Calibri" w:eastAsia="Calibri" w:hAnsi="Calibri" w:cs="Calibri"/>
+          <w:lang w:val="en-US"/>
+        </w:rPr>
+      </w:pPr>
+      <w:r>
+        <w:rPr>
+          <w:rFonts w:ascii="Calibri" w:eastAsia="Calibri" w:hAnsi="Calibri" w:cs="Calibri"/>
           <w:lang w:val="en-US"/>
         </w:rPr>
         <w:t>Attribution</w:t>
@@ -1748,28 +2418,33 @@
         <w:rPr>
           <w:lang w:val="en-US"/>
         </w:rPr>
-        <w:t>&lt; Device name, author, license&gt;</w:t>
-      </w:r>
-    </w:p>
-    <w:p>
-      <w:pPr>
-        <w:rPr>
-          <w:lang w:val="en-US"/>
-        </w:rPr>
-      </w:pPr>
-      <w:r>
-        <w:rPr>
-          <w:lang w:val="en-US"/>
-        </w:rPr>
-        <w:t>&lt;Source of idea / challenge&gt;</w:t>
-      </w:r>
-    </w:p>
-    <w:p>
-      <w:r>
-        <w:rPr>
-          <w:lang w:val="en-US"/>
-        </w:rPr>
-        <w:t>&lt;Any attributions for components the design is based upon&gt;</w:t>
+        <w:t>&lt;DEVICE NAME, AUTHOR, LICENSE&gt;</w:t>
+      </w:r>
+    </w:p>
+    <w:p>
+      <w:pPr>
+        <w:rPr>
+          <w:lang w:val="en-US"/>
+        </w:rPr>
+      </w:pPr>
+      <w:r>
+        <w:rPr>
+          <w:lang w:val="en-US"/>
+        </w:rPr>
+        <w:t>&lt;SOURCE OF IDEA / CHALLENGE&gt;</w:t>
+      </w:r>
+    </w:p>
+    <w:p>
+      <w:pPr>
+        <w:rPr>
+          <w:lang w:val="en-US"/>
+        </w:rPr>
+      </w:pPr>
+      <w:r>
+        <w:rPr>
+          <w:lang w:val="en-US"/>
+        </w:rPr>
+        <w:t>&lt;ANY ATTRIBUTIONS FOR COMPONENTS THE DESIGN IS BASED UPON&gt;</w:t>
       </w:r>
       <w:r>
         <w:tab/>
@@ -1782,11 +2457,15 @@
       <w:r>
         <w:t>Maker Info</w:t>
       </w:r>
+      <w:r>
+        <w:t>rmation</w:t>
+      </w:r>
     </w:p>
     <w:p>
       <w:pPr>
         <w:pStyle w:val="Heading2"/>
         <w:rPr>
+          <w:rFonts w:ascii="Calibri" w:eastAsia="Calibri" w:hAnsi="Calibri" w:cs="Calibri"/>
           <w:lang w:val="en-US"/>
         </w:rPr>
         <w:sectPr>
@@ -1799,6 +2478,7 @@
       </w:pPr>
       <w:r>
         <w:rPr>
+          <w:rFonts w:ascii="Calibri" w:eastAsia="Calibri" w:hAnsi="Calibri" w:cs="Calibri"/>
           <w:lang w:val="en-US"/>
         </w:rPr>
         <w:t>Project Skills</w:t>
@@ -1807,6 +2487,29 @@
     <w:p>
       <w:pPr>
         <w:shd w:val="clear" w:color="auto" w:fill="FFFFFF"/>
+        <w:spacing w:after="0" w:line="330" w:lineRule="atLeast"/>
+        <w:rPr>
+          <w:rFonts w:ascii="Roboto" w:eastAsia="Times New Roman" w:hAnsi="Roboto" w:cs="Times New Roman"/>
+          <w:color w:val="2B2B2B"/>
+          <w:sz w:val="20"/>
+          <w:szCs w:val="20"/>
+          <w:lang w:eastAsia="en-CA"/>
+        </w:rPr>
+      </w:pPr>
+      <w:r>
+        <w:rPr>
+          <w:rFonts w:ascii="Roboto" w:eastAsia="Times New Roman" w:hAnsi="Roboto" w:cs="Times New Roman"/>
+          <w:color w:val="2B2B2B"/>
+          <w:sz w:val="20"/>
+          <w:szCs w:val="20"/>
+          <w:lang w:eastAsia="en-CA"/>
+        </w:rPr>
+        <w:t>Mark the required project skills with an “X”:</w:t>
+      </w:r>
+    </w:p>
+    <w:p>
+      <w:pPr>
+        <w:shd w:val="clear" w:color="auto" w:fill="FFFFFF" w:themeFill="background1"/>
         <w:spacing w:after="0" w:line="330" w:lineRule="atLeast"/>
         <w:rPr>
           <w:rFonts w:ascii="Roboto" w:eastAsia="Times New Roman" w:hAnsi="Roboto" w:cs="Times New Roman"/>
@@ -1823,17 +2526,6 @@
           <w:docGrid w:linePitch="360"/>
         </w:sectPr>
       </w:pPr>
-      <w:r>
-        <w:rPr>
-          <w:rFonts w:ascii="Roboto" w:eastAsia="Times New Roman" w:hAnsi="Roboto" w:cs="Times New Roman"/>
-          <w:color w:val="2B2B2B"/>
-          <w:sz w:val="20"/>
-          <w:szCs w:val="20"/>
-          <w:lang w:eastAsia="en-CA"/>
-        </w:rPr>
-        <w:lastRenderedPageBreak/>
-        <w:t>Mark the required project skills with an “X”:</w:t>
-      </w:r>
     </w:p>
     <w:tbl>
       <w:tblPr>
@@ -1854,6 +2546,7 @@
             <w:pPr>
               <w:shd w:val="clear" w:color="auto" w:fill="FFFFFF"/>
               <w:spacing w:line="330" w:lineRule="atLeast"/>
+              <w:jc w:val="center"/>
               <w:rPr>
                 <w:rFonts w:ascii="Roboto" w:eastAsia="Times New Roman" w:hAnsi="Roboto" w:cs="Times New Roman"/>
                 <w:color w:val="2B2B2B"/>
@@ -1902,6 +2595,7 @@
             <w:pPr>
               <w:shd w:val="clear" w:color="auto" w:fill="FFFFFF"/>
               <w:spacing w:line="330" w:lineRule="atLeast"/>
+              <w:jc w:val="center"/>
               <w:rPr>
                 <w:rFonts w:ascii="Roboto" w:eastAsia="Times New Roman" w:hAnsi="Roboto" w:cs="Times New Roman"/>
                 <w:color w:val="2B2B2B"/>
@@ -1950,6 +2644,7 @@
             <w:pPr>
               <w:shd w:val="clear" w:color="auto" w:fill="FFFFFF"/>
               <w:spacing w:line="330" w:lineRule="atLeast"/>
+              <w:jc w:val="center"/>
               <w:rPr>
                 <w:rFonts w:ascii="Roboto" w:eastAsia="Times New Roman" w:hAnsi="Roboto" w:cs="Times New Roman"/>
                 <w:color w:val="2B2B2B"/>
@@ -1998,6 +2693,7 @@
             <w:pPr>
               <w:shd w:val="clear" w:color="auto" w:fill="FFFFFF"/>
               <w:spacing w:line="330" w:lineRule="atLeast"/>
+              <w:jc w:val="center"/>
               <w:rPr>
                 <w:rFonts w:ascii="Roboto" w:eastAsia="Times New Roman" w:hAnsi="Roboto" w:cs="Times New Roman"/>
                 <w:color w:val="2B2B2B"/>
@@ -2046,6 +2742,7 @@
             <w:pPr>
               <w:shd w:val="clear" w:color="auto" w:fill="FFFFFF"/>
               <w:spacing w:line="330" w:lineRule="atLeast"/>
+              <w:jc w:val="center"/>
               <w:rPr>
                 <w:rFonts w:ascii="Roboto" w:eastAsia="Times New Roman" w:hAnsi="Roboto" w:cs="Times New Roman"/>
                 <w:color w:val="2B2B2B"/>
@@ -2094,6 +2791,7 @@
             <w:pPr>
               <w:shd w:val="clear" w:color="auto" w:fill="FFFFFF"/>
               <w:spacing w:line="330" w:lineRule="atLeast"/>
+              <w:jc w:val="center"/>
               <w:rPr>
                 <w:rFonts w:ascii="Roboto" w:eastAsia="Times New Roman" w:hAnsi="Roboto" w:cs="Times New Roman"/>
                 <w:color w:val="2B2B2B"/>
@@ -2142,6 +2840,7 @@
             <w:pPr>
               <w:shd w:val="clear" w:color="auto" w:fill="FFFFFF"/>
               <w:spacing w:line="330" w:lineRule="atLeast"/>
+              <w:jc w:val="center"/>
               <w:rPr>
                 <w:rFonts w:ascii="Roboto" w:eastAsia="Times New Roman" w:hAnsi="Roboto" w:cs="Times New Roman"/>
                 <w:color w:val="2B2B2B"/>
@@ -2190,6 +2889,7 @@
             <w:pPr>
               <w:shd w:val="clear" w:color="auto" w:fill="FFFFFF"/>
               <w:spacing w:line="330" w:lineRule="atLeast"/>
+              <w:jc w:val="center"/>
               <w:rPr>
                 <w:rFonts w:ascii="Roboto" w:eastAsia="Times New Roman" w:hAnsi="Roboto" w:cs="Times New Roman"/>
                 <w:color w:val="2B2B2B"/>
@@ -2238,6 +2938,7 @@
             <w:pPr>
               <w:shd w:val="clear" w:color="auto" w:fill="FFFFFF"/>
               <w:spacing w:line="330" w:lineRule="atLeast"/>
+              <w:jc w:val="center"/>
               <w:rPr>
                 <w:rFonts w:ascii="Roboto" w:eastAsia="Times New Roman" w:hAnsi="Roboto" w:cs="Times New Roman"/>
                 <w:color w:val="2B2B2B"/>
@@ -2297,11 +2998,13 @@
       <w:pPr>
         <w:pStyle w:val="Heading2"/>
         <w:rPr>
-          <w:lang w:val="en-US"/>
-        </w:rPr>
-      </w:pPr>
-      <w:r>
-        <w:rPr>
+          <w:rFonts w:ascii="Calibri" w:eastAsia="Calibri" w:hAnsi="Calibri" w:cs="Calibri"/>
+          <w:lang w:val="en-US"/>
+        </w:rPr>
+      </w:pPr>
+      <w:r>
+        <w:rPr>
+          <w:rFonts w:ascii="Calibri" w:eastAsia="Calibri" w:hAnsi="Calibri" w:cs="Calibri"/>
           <w:lang w:val="en-US"/>
         </w:rPr>
         <w:t>Skills Description</w:t>
@@ -2317,18 +3020,33 @@
         <w:rPr>
           <w:lang w:val="en-US"/>
         </w:rPr>
-        <w:t>&lt;Maker-centric summary or additional details for the skills required to build the project&gt;</w:t>
-      </w:r>
+        <w:t>&lt;MAKER-CENTRIC SUMMARY OR ADDITIONAL DETAILS FOR THE SKILLS REQUIRED TO BUILD THE PROJECT</w:t>
+      </w:r>
+      <w:r>
+        <w:rPr>
+          <w:lang w:val="en-US"/>
+        </w:rPr>
+        <w:t>&gt;</w:t>
+      </w:r>
+    </w:p>
+    <w:p>
+      <w:pPr>
+        <w:rPr>
+          <w:lang w:val="en-US"/>
+        </w:rPr>
+      </w:pPr>
     </w:p>
     <w:p>
       <w:pPr>
         <w:pStyle w:val="Heading2"/>
         <w:rPr>
-          <w:lang w:val="en-US"/>
-        </w:rPr>
-      </w:pPr>
-      <w:r>
-        <w:rPr>
+          <w:rFonts w:ascii="Calibri" w:eastAsia="Calibri" w:hAnsi="Calibri" w:cs="Calibri"/>
+          <w:lang w:val="en-US"/>
+        </w:rPr>
+      </w:pPr>
+      <w:r>
+        <w:rPr>
+          <w:rFonts w:ascii="Calibri" w:eastAsia="Calibri" w:hAnsi="Calibri" w:cs="Calibri"/>
           <w:lang w:val="en-US"/>
         </w:rPr>
         <w:t>Tools Needed</w:t>
@@ -2347,6 +3065,25 @@
           <w:docGrid w:linePitch="360"/>
         </w:sectPr>
       </w:pPr>
+      <w:r>
+        <w:rPr>
+          <w:lang w:val="en-US"/>
+        </w:rPr>
+        <w:t>&lt;</w:t>
+      </w:r>
+      <w:r>
+        <w:rPr>
+          <w:rFonts w:ascii="Calibri" w:eastAsia="Calibri" w:hAnsi="Calibri" w:cs="Calibri"/>
+          <w:lang w:val="en-US"/>
+        </w:rPr>
+        <w:t xml:space="preserve"> SELECT ANY TOOLS THAT ARE REQUIRED TO BUILD THIS DEVICE USING AN “X” IN THE TABLE </w:t>
+      </w:r>
+      <w:r>
+        <w:rPr>
+          <w:lang w:val="en-US"/>
+        </w:rPr>
+        <w:t>&gt;</w:t>
+      </w:r>
     </w:p>
     <w:tbl>
       <w:tblPr>
@@ -2365,16 +3102,11 @@
           </w:tcPr>
           <w:p>
             <w:pPr>
+              <w:jc w:val="center"/>
               <w:rPr>
                 <w:lang w:val="en-US"/>
               </w:rPr>
             </w:pPr>
-            <w:r>
-              <w:rPr>
-                <w:lang w:val="en-US"/>
-              </w:rPr>
-              <w:t>X</w:t>
-            </w:r>
           </w:p>
         </w:tc>
         <w:tc>
@@ -2403,6 +3135,7 @@
           </w:tcPr>
           <w:p>
             <w:pPr>
+              <w:jc w:val="center"/>
               <w:rPr>
                 <w:lang w:val="en-US"/>
               </w:rPr>
@@ -2435,6 +3168,7 @@
           </w:tcPr>
           <w:p>
             <w:pPr>
+              <w:jc w:val="center"/>
               <w:rPr>
                 <w:lang w:val="en-US"/>
               </w:rPr>
@@ -2467,6 +3201,7 @@
           </w:tcPr>
           <w:p>
             <w:pPr>
+              <w:jc w:val="center"/>
               <w:rPr>
                 <w:lang w:val="en-US"/>
               </w:rPr>
@@ -2499,6 +3234,7 @@
           </w:tcPr>
           <w:p>
             <w:pPr>
+              <w:jc w:val="center"/>
               <w:rPr>
                 <w:lang w:val="en-US"/>
               </w:rPr>
@@ -2531,6 +3267,7 @@
           </w:tcPr>
           <w:p>
             <w:pPr>
+              <w:jc w:val="center"/>
               <w:rPr>
                 <w:lang w:val="en-US"/>
               </w:rPr>
@@ -2575,11 +3312,13 @@
       <w:pPr>
         <w:pStyle w:val="Heading2"/>
         <w:rPr>
-          <w:lang w:val="en-US"/>
-        </w:rPr>
-      </w:pPr>
-      <w:r>
-        <w:rPr>
+          <w:rFonts w:ascii="Calibri" w:eastAsia="Calibri" w:hAnsi="Calibri" w:cs="Calibri"/>
+          <w:lang w:val="en-US"/>
+        </w:rPr>
+      </w:pPr>
+      <w:r>
+        <w:rPr>
+          <w:rFonts w:ascii="Calibri" w:eastAsia="Calibri" w:hAnsi="Calibri" w:cs="Calibri"/>
           <w:lang w:val="en-US"/>
         </w:rPr>
         <w:t>Print time (</w:t>
@@ -2587,6 +3326,7 @@
       <w:proofErr w:type="spellStart"/>
       <w:r>
         <w:rPr>
+          <w:rFonts w:ascii="Calibri" w:eastAsia="Calibri" w:hAnsi="Calibri" w:cs="Calibri"/>
           <w:lang w:val="en-US"/>
         </w:rPr>
         <w:t>hrs</w:t>
@@ -2594,6 +3334,7 @@
       <w:proofErr w:type="spellEnd"/>
       <w:r>
         <w:rPr>
+          <w:rFonts w:ascii="Calibri" w:eastAsia="Calibri" w:hAnsi="Calibri" w:cs="Calibri"/>
           <w:lang w:val="en-US"/>
         </w:rPr>
         <w:t>)</w:t>
@@ -2609,7 +3350,7 @@
         <w:rPr>
           <w:lang w:val="en-US"/>
         </w:rPr>
-        <w:t>&lt;Estimated total print time in numerical hours&gt;</w:t>
+        <w:t>&lt;ESTIMATED TOTAL PRINT TIME IN NUMERICAL HOURS&gt;</w:t>
       </w:r>
     </w:p>
     <w:p>
@@ -2621,6 +3362,7 @@
       </w:pPr>
       <w:r>
         <w:rPr>
+          <w:rFonts w:ascii="Calibri" w:eastAsia="Calibri" w:hAnsi="Calibri" w:cs="Calibri"/>
           <w:lang w:val="en-US"/>
         </w:rPr>
         <w:t>Assembly time (</w:t>
@@ -2628,6 +3370,7 @@
       <w:proofErr w:type="spellStart"/>
       <w:r>
         <w:rPr>
+          <w:rFonts w:ascii="Calibri" w:eastAsia="Calibri" w:hAnsi="Calibri" w:cs="Calibri"/>
           <w:lang w:val="en-US"/>
         </w:rPr>
         <w:t>hrs</w:t>
@@ -2635,6 +3378,7 @@
       <w:proofErr w:type="spellEnd"/>
       <w:r>
         <w:rPr>
+          <w:rFonts w:ascii="Calibri" w:eastAsia="Calibri" w:hAnsi="Calibri" w:cs="Calibri"/>
           <w:lang w:val="en-US"/>
         </w:rPr>
         <w:t>)</w:t>
@@ -2650,18 +3394,32 @@
         <w:rPr>
           <w:lang w:val="en-US"/>
         </w:rPr>
-        <w:t>&lt;Estimated assembly time in numerical hours&gt;</w:t>
+        <w:t>&lt;</w:t>
+      </w:r>
+      <w:r>
+        <w:rPr>
+          <w:lang w:val="en-US"/>
+        </w:rPr>
+        <w:t>ESTIMATED ASSEMBLY TIME IN NUMERICAL HOURS</w:t>
+      </w:r>
+      <w:r>
+        <w:rPr>
+          <w:lang w:val="en-US"/>
+        </w:rPr>
+        <w:t>&gt;</w:t>
       </w:r>
     </w:p>
     <w:p>
       <w:pPr>
         <w:pStyle w:val="Heading2"/>
         <w:rPr>
-          <w:lang w:val="en-US"/>
-        </w:rPr>
-      </w:pPr>
-      <w:r>
-        <w:rPr>
+          <w:rFonts w:ascii="Calibri" w:eastAsia="Calibri" w:hAnsi="Calibri" w:cs="Calibri"/>
+          <w:lang w:val="en-US"/>
+        </w:rPr>
+      </w:pPr>
+      <w:r>
+        <w:rPr>
+          <w:rFonts w:ascii="Calibri" w:eastAsia="Calibri" w:hAnsi="Calibri" w:cs="Calibri"/>
           <w:lang w:val="en-US"/>
         </w:rPr>
         <w:t>Build Instructions</w:t>
@@ -2669,167 +3427,224 @@
     </w:p>
     <w:p>
       <w:r>
+        <w:t>&lt;MAKER-CENTRIC SUMMARY OF THE BUILD</w:t>
+      </w:r>
+      <w:r>
+        <w:t>&gt;</w:t>
+      </w:r>
+    </w:p>
+    <w:p>
+      <w:r>
+        <w:t>&lt; INCLUDE ANY</w:t>
+      </w:r>
+      <w:r>
+        <w:t xml:space="preserve"> OFF-THE SHELF PARTS</w:t>
+      </w:r>
+      <w:r>
+        <w:t>,</w:t>
+      </w:r>
+      <w:r>
+        <w:t xml:space="preserve"> CUSTOM PCB</w:t>
+      </w:r>
+      <w:r>
+        <w:t>,</w:t>
+      </w:r>
+      <w:r>
+        <w:t xml:space="preserve"> 3D PRINTING</w:t>
+      </w:r>
+      <w:r>
+        <w:t>,</w:t>
+      </w:r>
+      <w:r>
+        <w:t xml:space="preserve"> PROGRAMMING</w:t>
+      </w:r>
+      <w:r>
+        <w:t xml:space="preserve"> INFORMATION</w:t>
+      </w:r>
+      <w:r>
+        <w:t>&gt;</w:t>
+      </w:r>
+    </w:p>
+    <w:p>
+      <w:pPr>
+        <w:pStyle w:val="Heading2"/>
+        <w:rPr>
+          <w:rFonts w:ascii="Calibri" w:eastAsia="Calibri" w:hAnsi="Calibri" w:cs="Calibri"/>
+          <w:lang w:val="en-US"/>
+        </w:rPr>
+      </w:pPr>
+      <w:r>
+        <w:rPr>
+          <w:rFonts w:ascii="Calibri" w:eastAsia="Calibri" w:hAnsi="Calibri" w:cs="Calibri"/>
+          <w:lang w:val="en-US"/>
+        </w:rPr>
+        <w:t>Download Link</w:t>
+      </w:r>
+    </w:p>
+    <w:p>
+      <w:pPr>
+        <w:rPr>
+          <w:lang w:val="en-US"/>
+        </w:rPr>
+      </w:pPr>
+      <w:r>
+        <w:rPr>
+          <w:lang w:val="en-US"/>
+        </w:rPr>
         <w:t>&lt;</w:t>
       </w:r>
       <w:r>
-        <w:t>Maker-centric s</w:t>
-      </w:r>
-      <w:r>
-        <w:t xml:space="preserve">ummary of </w:t>
-      </w:r>
-      <w:r>
-        <w:t xml:space="preserve">the </w:t>
-      </w:r>
-      <w:r>
-        <w:t>build</w:t>
-      </w:r>
-      <w:r>
-        <w:t>. O</w:t>
-      </w:r>
-      <w:r>
-        <w:t>ff-the shelf parts? Custom PCB? 3D Printing? Programming?&gt;</w:t>
+        <w:rPr>
+          <w:lang w:val="en-US"/>
+        </w:rPr>
+        <w:t xml:space="preserve">INSERT </w:t>
+      </w:r>
+      <w:r>
+        <w:rPr>
+          <w:lang w:val="en-US"/>
+        </w:rPr>
+        <w:t>LINK TO DIRECT DOWNLOAD OF ALL PROJECT FILES E.G., GITHUB ZIP FOLDER</w:t>
+      </w:r>
+      <w:r>
+        <w:rPr>
+          <w:lang w:val="en-US"/>
+        </w:rPr>
+        <w:t xml:space="preserve">. LEAVE THE </w:t>
+      </w:r>
+      <w:r>
+        <w:rPr>
+          <w:lang w:val="en-US"/>
+        </w:rPr>
+        <w:t>STRING STARTING WITH “/archive” AFTER THE REGULAR REPOSITORY URL</w:t>
+      </w:r>
+      <w:r>
+        <w:rPr>
+          <w:lang w:val="en-US"/>
+        </w:rPr>
+        <w:t>&gt;</w:t>
+      </w:r>
+    </w:p>
+    <w:p>
+      <w:pPr>
+        <w:rPr>
+          <w:lang w:val="en-US"/>
+        </w:rPr>
+      </w:pPr>
+      <w:r>
+        <w:rPr>
+          <w:lang w:val="en-US"/>
+        </w:rPr>
+        <w:t>&lt;REPLACE WITH GI</w:t>
+      </w:r>
+      <w:r>
+        <w:rPr>
+          <w:lang w:val="en-US"/>
+        </w:rPr>
+        <w:t>THUB REPOSITORY LINK&gt;</w:t>
+      </w:r>
+      <w:r>
+        <w:rPr>
+          <w:lang w:val="en-US"/>
+        </w:rPr>
+        <w:t>/archive/refs/heads/main.zip</w:t>
       </w:r>
     </w:p>
     <w:p>
       <w:pPr>
         <w:pStyle w:val="Heading2"/>
         <w:rPr>
-          <w:lang w:val="en-US"/>
-        </w:rPr>
-      </w:pPr>
-      <w:r>
-        <w:rPr>
-          <w:lang w:val="en-US"/>
-        </w:rPr>
-        <w:lastRenderedPageBreak/>
-        <w:t>Download Link</w:t>
-      </w:r>
-    </w:p>
-    <w:p>
-      <w:pPr>
-        <w:rPr>
-          <w:lang w:val="en-US"/>
-        </w:rPr>
-      </w:pPr>
-      <w:r>
-        <w:rPr>
-          <w:lang w:val="en-US"/>
-        </w:rPr>
-        <w:t xml:space="preserve">&lt;Link to direct download of all project files e.g., </w:t>
-      </w:r>
-      <w:proofErr w:type="spellStart"/>
-      <w:r>
-        <w:rPr>
-          <w:lang w:val="en-US"/>
-        </w:rPr>
-        <w:t>Github</w:t>
-      </w:r>
-      <w:proofErr w:type="spellEnd"/>
-      <w:r>
-        <w:rPr>
-          <w:lang w:val="en-US"/>
-        </w:rPr>
-        <w:t xml:space="preserve"> Zip folder&gt;</w:t>
+          <w:rFonts w:ascii="Calibri" w:eastAsia="Calibri" w:hAnsi="Calibri" w:cs="Calibri"/>
+          <w:lang w:val="en-US"/>
+        </w:rPr>
+      </w:pPr>
+      <w:r>
+        <w:rPr>
+          <w:rFonts w:ascii="Calibri" w:eastAsia="Calibri" w:hAnsi="Calibri" w:cs="Calibri"/>
+          <w:lang w:val="en-US"/>
+        </w:rPr>
+        <w:t>Project Link</w:t>
+      </w:r>
+    </w:p>
+    <w:p>
+      <w:pPr>
+        <w:rPr>
+          <w:lang w:val="en-US"/>
+        </w:rPr>
+      </w:pPr>
+      <w:r>
+        <w:rPr>
+          <w:lang w:val="en-US"/>
+        </w:rPr>
+        <w:t>&lt;</w:t>
+      </w:r>
+      <w:r>
+        <w:rPr>
+          <w:lang w:val="en-US"/>
+        </w:rPr>
+        <w:t>INSERT</w:t>
+      </w:r>
+      <w:r>
+        <w:rPr>
+          <w:lang w:val="en-US"/>
+        </w:rPr>
+        <w:t xml:space="preserve"> LINK TO GITHUB REPOSITORY&gt;</w:t>
+      </w:r>
+    </w:p>
+    <w:p>
+      <w:pPr>
+        <w:pStyle w:val="Heading1"/>
+      </w:pPr>
+      <w:r>
+        <w:t>License</w:t>
       </w:r>
     </w:p>
     <w:p>
       <w:pPr>
         <w:pStyle w:val="Heading2"/>
         <w:rPr>
-          <w:lang w:val="en-US"/>
-        </w:rPr>
-      </w:pPr>
-      <w:r>
-        <w:rPr>
-          <w:lang w:val="en-US"/>
-        </w:rPr>
-        <w:t>Project Link</w:t>
-      </w:r>
-    </w:p>
-    <w:p>
-      <w:pPr>
-        <w:rPr>
-          <w:lang w:val="en-US"/>
-        </w:rPr>
-      </w:pPr>
-      <w:r>
-        <w:rPr>
-          <w:lang w:val="en-US"/>
-        </w:rPr>
-        <w:t>&lt; Link to GitHub repository&gt;</w:t>
-      </w:r>
-    </w:p>
-    <w:p>
-      <w:pPr>
-        <w:pStyle w:val="Heading1"/>
-      </w:pPr>
-      <w:r>
+          <w:rFonts w:ascii="Calibri" w:eastAsia="Calibri" w:hAnsi="Calibri" w:cs="Calibri"/>
+          <w:lang w:val="en-US"/>
+        </w:rPr>
+      </w:pPr>
+      <w:r>
+        <w:rPr>
+          <w:rFonts w:ascii="Calibri" w:eastAsia="Calibri" w:hAnsi="Calibri" w:cs="Calibri"/>
+          <w:lang w:val="en-US"/>
+        </w:rPr>
         <w:t>License</w:t>
       </w:r>
     </w:p>
     <w:p>
       <w:pPr>
-        <w:pStyle w:val="Heading2"/>
-        <w:rPr>
-          <w:lang w:val="en-US"/>
-        </w:rPr>
-      </w:pPr>
-      <w:r>
-        <w:rPr>
-          <w:lang w:val="en-US"/>
-        </w:rPr>
-        <w:t>License</w:t>
-      </w:r>
-    </w:p>
-    <w:p>
-      <w:pPr>
-        <w:rPr>
-          <w:lang w:val="en-US"/>
-        </w:rPr>
-      </w:pPr>
-      <w:r>
-        <w:rPr>
-          <w:lang w:val="en-US"/>
-        </w:rPr>
-        <w:t xml:space="preserve">&lt;Which </w:t>
+        <w:rPr>
+          <w:lang w:val="en-US"/>
+        </w:rPr>
+      </w:pPr>
+      <w:r>
+        <w:rPr>
+          <w:lang w:val="en-US"/>
+        </w:rPr>
+        <w:t xml:space="preserve">&lt;WHICH </w:t>
       </w:r>
       <w:proofErr w:type="gramStart"/>
       <w:r>
         <w:rPr>
           <w:lang w:val="en-US"/>
         </w:rPr>
-        <w:t>open source</w:t>
+        <w:t>OPEN SOURCE</w:t>
       </w:r>
       <w:proofErr w:type="gramEnd"/>
       <w:r>
         <w:rPr>
           <w:lang w:val="en-US"/>
         </w:rPr>
-        <w:t xml:space="preserve"> license</w:t>
-      </w:r>
-      <w:r>
-        <w:rPr>
-          <w:lang w:val="en-US"/>
-        </w:rPr>
-        <w:t>(</w:t>
-      </w:r>
-      <w:r>
-        <w:rPr>
-          <w:lang w:val="en-US"/>
-        </w:rPr>
-        <w:t>s</w:t>
-      </w:r>
-      <w:r>
-        <w:rPr>
-          <w:lang w:val="en-US"/>
-        </w:rPr>
-        <w:t>)</w:t>
-      </w:r>
-      <w:r>
-        <w:rPr>
-          <w:lang w:val="en-US"/>
-        </w:rPr>
-        <w:t xml:space="preserve"> apply to the device&gt;</w:t>
+        <w:t xml:space="preserve"> LICENSE(S) APPLY TO THE DEVICE</w:t>
+      </w:r>
+      <w:r>
+        <w:rPr>
+          <w:lang w:val="en-US"/>
+        </w:rPr>
+        <w:t>&gt;</w:t>
       </w:r>
     </w:p>
     <w:p>
@@ -2844,6 +3659,12 @@
         </w:rPr>
         <w:t>Hardware:</w:t>
       </w:r>
+      <w:r>
+        <w:rPr>
+          <w:lang w:val="en-US"/>
+        </w:rPr>
+        <w:t xml:space="preserve"> &lt;INSERT HARDWARE LICENSE IF APPLICABLE&gt;</w:t>
+      </w:r>
     </w:p>
     <w:p>
       <w:pPr>
@@ -2857,6 +3678,12 @@
         </w:rPr>
         <w:t>Software:</w:t>
       </w:r>
+      <w:r>
+        <w:rPr>
+          <w:lang w:val="en-US"/>
+        </w:rPr>
+        <w:t xml:space="preserve"> &lt;INSERT SOFTWARE LICENSE IF APPLICABLE&gt;</w:t>
+      </w:r>
     </w:p>
     <w:p>
       <w:pPr>
@@ -2869,6 +3696,12 @@
           <w:lang w:val="en-US"/>
         </w:rPr>
         <w:t>Documentation:</w:t>
+      </w:r>
+      <w:r>
+        <w:rPr>
+          <w:lang w:val="en-US"/>
+        </w:rPr>
+        <w:t xml:space="preserve"> &lt;INSERT DOCUMENTATION LICENSE IF APPLICABLE&gt;</w:t>
       </w:r>
     </w:p>
     <w:sectPr>
@@ -2997,7 +3830,7 @@
         <w:sz w:val="16"/>
         <w:szCs w:val="16"/>
       </w:rPr>
-      <w:t>© 202</w:t>
+      <w:t xml:space="preserve">© </w:t>
     </w:r>
     <w:r>
       <w:rPr>
@@ -3005,7 +3838,7 @@
         <w:sz w:val="16"/>
         <w:szCs w:val="16"/>
       </w:rPr>
-      <w:t>2</w:t>
+      <w:t xml:space="preserve">&lt;YEAR&gt; </w:t>
     </w:r>
     <w:r>
       <w:rPr>
@@ -3013,18 +3846,46 @@
         <w:sz w:val="16"/>
         <w:szCs w:val="16"/>
       </w:rPr>
-      <w:t xml:space="preserve"> by &lt;Author&gt;. </w:t>
+      <w:t>by &lt;AUTHOR&gt; OR  &lt;</w:t>
     </w:r>
+    <w:hyperlink r:id="rId2">
+      <w:r>
+        <w:rPr>
+          <w:color w:val="404040" w:themeColor="text1" w:themeTint="BF"/>
+          <w:sz w:val="16"/>
+          <w:szCs w:val="16"/>
+          <w:u w:val="single"/>
+        </w:rPr>
+        <w:t>Neil Squire</w:t>
+      </w:r>
+    </w:hyperlink>
     <w:r>
       <w:rPr>
         <w:color w:val="404040" w:themeColor="text1" w:themeTint="BF"/>
         <w:sz w:val="16"/>
         <w:szCs w:val="16"/>
+        <w:u w:val="single"/>
+      </w:rPr>
+      <w:t>&gt;</w:t>
+    </w:r>
+    <w:r>
+      <w:rPr>
+        <w:color w:val="404040" w:themeColor="text1" w:themeTint="BF"/>
+        <w:sz w:val="16"/>
+        <w:szCs w:val="16"/>
+      </w:rPr>
+      <w:t>.</w:t>
+    </w:r>
+    <w:r>
+      <w:rPr>
+        <w:color w:val="404040" w:themeColor="text1" w:themeTint="BF"/>
+        <w:sz w:val="16"/>
+        <w:szCs w:val="16"/>
       </w:rPr>
       <w:br/>
       <w:t xml:space="preserve">This work is licensed under the CC BY SA 4.0 License: </w:t>
     </w:r>
-    <w:hyperlink r:id="rId2">
+    <w:hyperlink r:id="rId3">
       <w:r>
         <w:rPr>
           <w:rStyle w:val="Hyperlink"/>
@@ -3225,6 +4086,119 @@
     </w:pPr>
     <w:r>
       <w:rPr>
+        <w:rFonts w:ascii="Roboto" w:hAnsi="Roboto"/>
+        <w:b/>
+        <w:bCs/>
+        <w:noProof/>
+        <w:color w:val="646464"/>
+        <w:sz w:val="36"/>
+        <w:szCs w:val="36"/>
+      </w:rPr>
+      <mc:AlternateContent>
+        <mc:Choice Requires="wps">
+          <w:drawing>
+            <wp:anchor distT="45720" distB="45720" distL="114300" distR="114300" simplePos="0" relativeHeight="251659264" behindDoc="0" locked="0" layoutInCell="1" allowOverlap="1" wp14:anchorId="671593F4" wp14:editId="20345E93">
+              <wp:simplePos x="0" y="0"/>
+              <wp:positionH relativeFrom="margin">
+                <wp:align>right</wp:align>
+              </wp:positionH>
+              <wp:positionV relativeFrom="paragraph">
+                <wp:posOffset>7620</wp:posOffset>
+              </wp:positionV>
+              <wp:extent cx="1828800" cy="628650"/>
+              <wp:effectExtent l="0" t="0" r="0" b="0"/>
+              <wp:wrapNone/>
+              <wp:docPr id="217" name="Text Box 2"/>
+              <wp:cNvGraphicFramePr>
+                <a:graphicFrameLocks xmlns:a="http://schemas.openxmlformats.org/drawingml/2006/main"/>
+              </wp:cNvGraphicFramePr>
+              <a:graphic xmlns:a="http://schemas.openxmlformats.org/drawingml/2006/main">
+                <a:graphicData uri="http://schemas.microsoft.com/office/word/2010/wordprocessingShape">
+                  <wps:wsp>
+                    <wps:cNvSpPr txBox="1">
+                      <a:spLocks noChangeArrowheads="1"/>
+                    </wps:cNvSpPr>
+                    <wps:spPr bwMode="auto">
+                      <a:xfrm>
+                        <a:off x="0" y="0"/>
+                        <a:ext cx="1828800" cy="628650"/>
+                      </a:xfrm>
+                      <a:prstGeom prst="rect">
+                        <a:avLst/>
+                      </a:prstGeom>
+                      <a:noFill/>
+                      <a:ln w="9525">
+                        <a:noFill/>
+                        <a:miter lim="800000"/>
+                        <a:headEnd/>
+                        <a:tailEnd/>
+                      </a:ln>
+                    </wps:spPr>
+                    <wps:txbx>
+                      <w:txbxContent>
+                        <w:p>
+                          <w:pPr>
+                            <w:rPr>
+                              <w:lang w:val="en-US"/>
+                            </w:rPr>
+                          </w:pPr>
+                          <w:r>
+                            <w:rPr>
+                              <w:lang w:val="en-US"/>
+                            </w:rPr>
+                            <w:t>&lt;PLACE LOGO HERE&gt;</w:t>
+                          </w:r>
+                        </w:p>
+                      </w:txbxContent>
+                    </wps:txbx>
+                    <wps:bodyPr rot="0" vert="horz" wrap="square" lIns="91440" tIns="45720" rIns="91440" bIns="45720" anchor="t" anchorCtr="0">
+                      <a:noAutofit/>
+                    </wps:bodyPr>
+                  </wps:wsp>
+                </a:graphicData>
+              </a:graphic>
+              <wp14:sizeRelH relativeFrom="margin">
+                <wp14:pctWidth>0</wp14:pctWidth>
+              </wp14:sizeRelH>
+              <wp14:sizeRelV relativeFrom="margin">
+                <wp14:pctHeight>0</wp14:pctHeight>
+              </wp14:sizeRelV>
+            </wp:anchor>
+          </w:drawing>
+        </mc:Choice>
+        <mc:Fallback>
+          <w:pict>
+            <v:shapetype w14:anchorId="671593F4" id="_x0000_t202" coordsize="21600,21600" o:spt="202" path="m,l,21600r21600,l21600,xe">
+              <v:stroke joinstyle="miter"/>
+              <v:path gradientshapeok="t" o:connecttype="rect"/>
+            </v:shapetype>
+            <v:shape id="Text Box 2" o:spid="_x0000_s1026" type="#_x0000_t202" style="position:absolute;margin-left:92.8pt;margin-top:.6pt;width:2in;height:49.5pt;z-index:251659264;visibility:visible;mso-wrap-style:square;mso-width-percent:0;mso-height-percent:0;mso-wrap-distance-left:9pt;mso-wrap-distance-top:3.6pt;mso-wrap-distance-right:9pt;mso-wrap-distance-bottom:3.6pt;mso-position-horizontal:right;mso-position-horizontal-relative:margin;mso-position-vertical:absolute;mso-position-vertical-relative:text;mso-width-percent:0;mso-height-percent:0;mso-width-relative:margin;mso-height-relative:margin;v-text-anchor:top" o:gfxdata="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" filled="f" stroked="f">
+              <v:textbox>
+                <w:txbxContent>
+                  <w:p>
+                    <w:pPr>
+                      <w:rPr>
+                        <w:lang w:val="en-US"/>
+                      </w:rPr>
+                    </w:pPr>
+                    <w:r>
+                      <w:rPr>
+                        <w:lang w:val="en-US"/>
+                      </w:rPr>
+                      <w:t>&lt;PLACE LOGO HERE&gt;</w:t>
+                    </w:r>
+                  </w:p>
+                </w:txbxContent>
+              </v:textbox>
+              <w10:wrap anchorx="margin"/>
+            </v:shape>
+          </w:pict>
+        </mc:Fallback>
+      </mc:AlternateContent>
+    </w:r>
+    <w:proofErr w:type="gramStart"/>
+    <w:r>
+      <w:rPr>
         <w:b/>
         <w:bCs/>
         <w:color w:val="646464"/>
@@ -3241,7 +4215,38 @@
         <w:sz w:val="16"/>
         <w:szCs w:val="16"/>
       </w:rPr>
-      <w:t>X.X</w:t>
+      <w:t>&lt;</w:t>
+    </w:r>
+    <w:r>
+      <w:rPr>
+        <w:b/>
+        <w:bCs/>
+        <w:color w:val="646464"/>
+        <w:sz w:val="16"/>
+        <w:szCs w:val="16"/>
+      </w:rPr>
+      <w:t>X.</w:t>
+    </w:r>
+    <w:r>
+      <w:rPr>
+        <w:b/>
+        <w:bCs/>
+        <w:color w:val="646464"/>
+        <w:sz w:val="16"/>
+        <w:szCs w:val="16"/>
+      </w:rPr>
+      <w:t>Y.Z</w:t>
+    </w:r>
+    <w:proofErr w:type="gramEnd"/>
+    <w:r>
+      <w:rPr>
+        <w:b/>
+        <w:bCs/>
+        <w:color w:val="646464"/>
+        <w:sz w:val="16"/>
+        <w:szCs w:val="16"/>
+      </w:rPr>
+      <w:t>&gt;</w:t>
     </w:r>
     <w:r>
       <w:rPr>
@@ -3275,8 +4280,8 @@
         <w:b/>
         <w:bCs/>
         <w:color w:val="646464"/>
-        <w:sz w:val="52"/>
-        <w:szCs w:val="52"/>
+        <w:sz w:val="36"/>
+        <w:szCs w:val="36"/>
       </w:rPr>
     </w:pPr>
     <w:r>
@@ -3288,7 +4293,7 @@
         <w:sz w:val="36"/>
         <w:szCs w:val="36"/>
       </w:rPr>
-      <w:t>&lt;Device Name&gt;</w:t>
+      <w:t>&lt;DEVICE NAME&gt;</w:t>
     </w:r>
   </w:p>
   <w:p>
@@ -3314,11 +4319,6 @@
       </w:rPr>
       <w:t>Summary</w:t>
     </w:r>
-  </w:p>
-  <w:p>
-    <w:pPr>
-      <w:pStyle w:val="Header"/>
-    </w:pPr>
   </w:p>
 </w:hdr>
 </file>
@@ -3326,6 +4326,119 @@
 <file path=word/numbering.xml><?xml version="1.0" encoding="utf-8"?>
 <w:numbering xmlns:wpc="http://schemas.microsoft.com/office/word/2010/wordprocessingCanvas" xmlns:cx="http://schemas.microsoft.com/office/drawing/2014/chartex" xmlns:cx1="http://schemas.microsoft.com/office/drawing/2015/9/8/chartex" xmlns:cx2="http://schemas.microsoft.com/office/drawing/2015/10/21/chartex" xmlns:cx3="http://schemas.microsoft.com/office/drawing/2016/5/9/chartex" xmlns:cx4="http://schemas.microsoft.com/office/drawing/2016/5/10/chartex" xmlns:cx5="http://schemas.microsoft.com/office/drawing/2016/5/11/chartex" xmlns:cx6="http://schemas.microsoft.com/office/drawing/2016/5/12/chartex" xmlns:cx7="http://schemas.microsoft.com/office/drawing/2016/5/13/chartex" xmlns:cx8="http://schemas.microsoft.com/office/drawing/2016/5/14/chartex" xmlns:mc="http://schemas.openxmlformats.org/markup-compatibility/2006" xmlns:aink="http://schemas.microsoft.com/office/drawing/2016/ink" xmlns:am3d="http://schemas.microsoft.com/office/drawing/2017/model3d" xmlns:o="urn:schemas-microsoft-com:office:office" xmlns:oel="http://schemas.microsoft.com/office/2019/extlst" xmlns:r="http://schemas.openxmlformats.org/officeDocument/2006/relationships" xmlns:m="http://schemas.openxmlformats.org/officeDocument/2006/math" xmlns:v="urn:schemas-microsoft-com:vml" xmlns:wp14="http://schemas.microsoft.com/office/word/2010/wordprocessingDrawing" xmlns:wp="http://schemas.openxmlformats.org/drawingml/2006/wordprocessingDrawing" xmlns:w10="urn:schemas-microsoft-com:office:word" xmlns:w="http://schemas.openxmlformats.org/wordprocessingml/2006/main" xmlns:w14="http://schemas.microsoft.com/office/word/2010/wordml" xmlns:w15="http://schemas.microsoft.com/office/word/2012/wordml" xmlns:w16cex="http://schemas.microsoft.com/office/word/2018/wordml/cex" xmlns:w16cid="http://schemas.microsoft.com/office/word/2016/wordml/cid" xmlns:w16="http://schemas.microsoft.com/office/word/2018/wordml" xmlns:w16du="http://schemas.microsoft.com/office/word/2023/wordml/word16du" xmlns:w16sdtdh="http://schemas.microsoft.com/office/word/2020/wordml/sdtdatahash" xmlns:w16se="http://schemas.microsoft.com/office/word/2015/wordml/symex" xmlns:wpg="http://schemas.microsoft.com/office/word/2010/wordprocessingGroup" xmlns:wpi="http://schemas.microsoft.com/office/word/2010/wordprocessingInk" xmlns:wne="http://schemas.microsoft.com/office/word/2006/wordml" xmlns:wps="http://schemas.microsoft.com/office/word/2010/wordprocessingShape" mc:Ignorable="w14 w15 w16se w16cid w16 w16cex w16sdtdh w16du wp14">
   <w:abstractNum w:abstractNumId="0" w15:restartNumberingAfterBreak="0">
+    <w:nsid w:val="0611A64E"/>
+    <w:multiLevelType w:val="hybridMultilevel"/>
+    <w:tmpl w:val="BC6AB35C"/>
+    <w:lvl w:ilvl="0" w:tplc="6D828E7A">
+      <w:start w:val="1"/>
+      <w:numFmt w:val="bullet"/>
+      <w:lvlText w:val=""/>
+      <w:lvlJc w:val="left"/>
+      <w:pPr>
+        <w:ind w:left="720" w:hanging="360"/>
+      </w:pPr>
+      <w:rPr>
+        <w:rFonts w:ascii="Symbol" w:hAnsi="Symbol" w:hint="default"/>
+      </w:rPr>
+    </w:lvl>
+    <w:lvl w:ilvl="1" w:tplc="4EB02AF2">
+      <w:start w:val="1"/>
+      <w:numFmt w:val="bullet"/>
+      <w:lvlText w:val="o"/>
+      <w:lvlJc w:val="left"/>
+      <w:pPr>
+        <w:ind w:left="1440" w:hanging="360"/>
+      </w:pPr>
+      <w:rPr>
+        <w:rFonts w:ascii="Courier New" w:hAnsi="Courier New" w:hint="default"/>
+      </w:rPr>
+    </w:lvl>
+    <w:lvl w:ilvl="2" w:tplc="CD3E7720">
+      <w:start w:val="1"/>
+      <w:numFmt w:val="bullet"/>
+      <w:lvlText w:val=""/>
+      <w:lvlJc w:val="left"/>
+      <w:pPr>
+        <w:ind w:left="2160" w:hanging="360"/>
+      </w:pPr>
+      <w:rPr>
+        <w:rFonts w:ascii="Wingdings" w:hAnsi="Wingdings" w:hint="default"/>
+      </w:rPr>
+    </w:lvl>
+    <w:lvl w:ilvl="3" w:tplc="9A507166">
+      <w:start w:val="1"/>
+      <w:numFmt w:val="bullet"/>
+      <w:lvlText w:val=""/>
+      <w:lvlJc w:val="left"/>
+      <w:pPr>
+        <w:ind w:left="2880" w:hanging="360"/>
+      </w:pPr>
+      <w:rPr>
+        <w:rFonts w:ascii="Symbol" w:hAnsi="Symbol" w:hint="default"/>
+      </w:rPr>
+    </w:lvl>
+    <w:lvl w:ilvl="4" w:tplc="E834DB1E">
+      <w:start w:val="1"/>
+      <w:numFmt w:val="bullet"/>
+      <w:lvlText w:val="o"/>
+      <w:lvlJc w:val="left"/>
+      <w:pPr>
+        <w:ind w:left="3600" w:hanging="360"/>
+      </w:pPr>
+      <w:rPr>
+        <w:rFonts w:ascii="Courier New" w:hAnsi="Courier New" w:hint="default"/>
+      </w:rPr>
+    </w:lvl>
+    <w:lvl w:ilvl="5" w:tplc="AF4EF0EA">
+      <w:start w:val="1"/>
+      <w:numFmt w:val="bullet"/>
+      <w:lvlText w:val=""/>
+      <w:lvlJc w:val="left"/>
+      <w:pPr>
+        <w:ind w:left="4320" w:hanging="360"/>
+      </w:pPr>
+      <w:rPr>
+        <w:rFonts w:ascii="Wingdings" w:hAnsi="Wingdings" w:hint="default"/>
+      </w:rPr>
+    </w:lvl>
+    <w:lvl w:ilvl="6" w:tplc="0750F596">
+      <w:start w:val="1"/>
+      <w:numFmt w:val="bullet"/>
+      <w:lvlText w:val=""/>
+      <w:lvlJc w:val="left"/>
+      <w:pPr>
+        <w:ind w:left="5040" w:hanging="360"/>
+      </w:pPr>
+      <w:rPr>
+        <w:rFonts w:ascii="Symbol" w:hAnsi="Symbol" w:hint="default"/>
+      </w:rPr>
+    </w:lvl>
+    <w:lvl w:ilvl="7" w:tplc="2A0C5338">
+      <w:start w:val="1"/>
+      <w:numFmt w:val="bullet"/>
+      <w:lvlText w:val="o"/>
+      <w:lvlJc w:val="left"/>
+      <w:pPr>
+        <w:ind w:left="5760" w:hanging="360"/>
+      </w:pPr>
+      <w:rPr>
+        <w:rFonts w:ascii="Courier New" w:hAnsi="Courier New" w:hint="default"/>
+      </w:rPr>
+    </w:lvl>
+    <w:lvl w:ilvl="8" w:tplc="0EFAE67A">
+      <w:start w:val="1"/>
+      <w:numFmt w:val="bullet"/>
+      <w:lvlText w:val=""/>
+      <w:lvlJc w:val="left"/>
+      <w:pPr>
+        <w:ind w:left="6480" w:hanging="360"/>
+      </w:pPr>
+      <w:rPr>
+        <w:rFonts w:ascii="Wingdings" w:hAnsi="Wingdings" w:hint="default"/>
+      </w:rPr>
+    </w:lvl>
+  </w:abstractNum>
+  <w:abstractNum w:abstractNumId="1" w15:restartNumberingAfterBreak="0">
     <w:nsid w:val="282843B3"/>
     <w:multiLevelType w:val="multilevel"/>
     <w:tmpl w:val="E77C0656"/>
@@ -3466,7 +4579,7 @@
       </w:rPr>
     </w:lvl>
   </w:abstractNum>
-  <w:abstractNum w:abstractNumId="1" w15:restartNumberingAfterBreak="0">
+  <w:abstractNum w:abstractNumId="2" w15:restartNumberingAfterBreak="0">
     <w:nsid w:val="603F0D47"/>
     <w:multiLevelType w:val="multilevel"/>
     <w:tmpl w:val="3D38FCE0"/>
@@ -3607,7 +4720,7 @@
       </w:rPr>
     </w:lvl>
   </w:abstractNum>
-  <w:abstractNum w:abstractNumId="2" w15:restartNumberingAfterBreak="0">
+  <w:abstractNum w:abstractNumId="3" w15:restartNumberingAfterBreak="0">
     <w:nsid w:val="7C7606DE"/>
     <w:multiLevelType w:val="multilevel"/>
     <w:tmpl w:val="3370BF58"/>
@@ -3749,13 +4862,16 @@
     </w:lvl>
   </w:abstractNum>
   <w:num w:numId="1" w16cid:durableId="2029720227">
-    <w:abstractNumId w:val="0"/>
+    <w:abstractNumId w:val="1"/>
   </w:num>
   <w:num w:numId="2" w16cid:durableId="432556868">
-    <w:abstractNumId w:val="1"/>
+    <w:abstractNumId w:val="2"/>
   </w:num>
   <w:num w:numId="3" w16cid:durableId="1951890145">
-    <w:abstractNumId w:val="2"/>
+    <w:abstractNumId w:val="3"/>
+  </w:num>
+  <w:num w:numId="4" w16cid:durableId="93207428">
+    <w:abstractNumId w:val="0"/>
   </w:num>
 </w:numbering>
 </file>
@@ -4875,6 +5991,41 @@
       <w:shd w:val="clear" w:color="auto" w:fill="E1DFDD"/>
     </w:rPr>
   </w:style>
+  <w:style w:type="paragraph" w:styleId="ListParagraph">
+    <w:name w:val="List Paragraph"/>
+    <w:basedOn w:val="Normal"/>
+    <w:uiPriority w:val="34"/>
+    <w:qFormat/>
+    <w:rsid w:val="004746BD"/>
+    <w:pPr>
+      <w:ind w:left="720"/>
+      <w:contextualSpacing/>
+    </w:pPr>
+  </w:style>
+  <w:style w:type="paragraph" w:customStyle="1" w:styleId="paragraph">
+    <w:name w:val="paragraph"/>
+    <w:basedOn w:val="Normal"/>
+    <w:rsid w:val="007A1FD7"/>
+    <w:pPr>
+      <w:spacing w:before="100" w:beforeAutospacing="1" w:after="100" w:afterAutospacing="1" w:line="240" w:lineRule="auto"/>
+    </w:pPr>
+    <w:rPr>
+      <w:rFonts w:ascii="Times New Roman" w:eastAsia="Times New Roman" w:hAnsi="Times New Roman" w:cs="Times New Roman"/>
+      <w:sz w:val="24"/>
+      <w:szCs w:val="24"/>
+      <w:lang w:val="en-US"/>
+    </w:rPr>
+  </w:style>
+  <w:style w:type="character" w:customStyle="1" w:styleId="normaltextrun">
+    <w:name w:val="normaltextrun"/>
+    <w:basedOn w:val="DefaultParagraphFont"/>
+    <w:rsid w:val="007A1FD7"/>
+  </w:style>
+  <w:style w:type="character" w:customStyle="1" w:styleId="eop">
+    <w:name w:val="eop"/>
+    <w:basedOn w:val="DefaultParagraphFont"/>
+    <w:rsid w:val="007A1FD7"/>
+  </w:style>
 </w:styles>
 </file>
 
@@ -5140,6 +6291,17 @@
 </file>
 
 <file path=customXml/item1.xml><?xml version="1.0" encoding="utf-8"?>
+<p:properties xmlns:p="http://schemas.microsoft.com/office/2006/metadata/properties" xmlns:xsi="http://www.w3.org/2001/XMLSchema-instance" xmlns:pc="http://schemas.microsoft.com/office/infopath/2007/PartnerControls">
+  <documentManagement>
+    <TaxCatchAll xmlns="72c39c84-b0a3-45a2-a38c-ff46bb47f11f" xsi:nil="true"/>
+    <lcf76f155ced4ddcb4097134ff3c332f xmlns="cf9f6c1f-8ad0-4eb8-bb2b-fb0b622a341e">
+      <Terms xmlns="http://schemas.microsoft.com/office/infopath/2007/PartnerControls"/>
+    </lcf76f155ced4ddcb4097134ff3c332f>
+  </documentManagement>
+</p:properties>
+</file>
+
+<file path=customXml/item2.xml><?xml version="1.0" encoding="utf-8"?>
 <?mso-contentType ?>
 <FormTemplates xmlns="http://schemas.microsoft.com/sharepoint/v3/contenttype/forms">
   <Display>DocumentLibraryForm</Display>
@@ -5148,22 +6310,15 @@
 </FormTemplates>
 </file>
 
-<file path=customXml/item2.xml><?xml version="1.0" encoding="utf-8"?>
-<p:properties xmlns:p="http://schemas.microsoft.com/office/2006/metadata/properties" xmlns:xsi="http://www.w3.org/2001/XMLSchema-instance" xmlns:pc="http://schemas.microsoft.com/office/infopath/2007/PartnerControls">
-  <documentManagement>
-    <TaxCatchAll xmlns="38b325e6-602c-452a-8617-173bf47082c5" xsi:nil="true"/>
-    <lcf76f155ced4ddcb4097134ff3c332f xmlns="8cf100d1-0775-4feb-8634-62999c4541bc">
-      <Terms xmlns="http://schemas.microsoft.com/office/infopath/2007/PartnerControls"/>
-    </lcf76f155ced4ddcb4097134ff3c332f>
-  </documentManagement>
-</p:properties>
+<file path=customXml/item3.xml><?xml version="1.0" encoding="utf-8"?>
+<b:Sources xmlns:b="http://schemas.openxmlformats.org/officeDocument/2006/bibliography" xmlns="http://schemas.openxmlformats.org/officeDocument/2006/bibliography" SelectedStyle="\APASixthEditionOfficeOnline.xsl" StyleName="APA" Version="6"/>
 </file>
 
-<file path=customXml/item3.xml><?xml version="1.0" encoding="utf-8"?>
-<ct:contentTypeSchema xmlns:ct="http://schemas.microsoft.com/office/2006/metadata/contentType" xmlns:ma="http://schemas.microsoft.com/office/2006/metadata/properties/metaAttributes" ct:_="" ma:_="" ma:contentTypeName="Document" ma:contentTypeID="0x010100456CAEA290209545A9F8681F83603874" ma:contentTypeVersion="18" ma:contentTypeDescription="Create a new document." ma:contentTypeScope="" ma:versionID="e35f94ae33f6d332f6080062d75f0ffe">
-  <xsd:schema xmlns:xsd="http://www.w3.org/2001/XMLSchema" xmlns:xs="http://www.w3.org/2001/XMLSchema" xmlns:p="http://schemas.microsoft.com/office/2006/metadata/properties" xmlns:ns2="8cf100d1-0775-4feb-8634-62999c4541bc" xmlns:ns3="38b325e6-602c-452a-8617-173bf47082c5" targetNamespace="http://schemas.microsoft.com/office/2006/metadata/properties" ma:root="true" ma:fieldsID="7e79f0fd5754c50ae17b688c6992d0ee" ns2:_="" ns3:_="">
-    <xsd:import namespace="8cf100d1-0775-4feb-8634-62999c4541bc"/>
-    <xsd:import namespace="38b325e6-602c-452a-8617-173bf47082c5"/>
+<file path=customXml/item4.xml><?xml version="1.0" encoding="utf-8"?>
+<ct:contentTypeSchema xmlns:ct="http://schemas.microsoft.com/office/2006/metadata/contentType" xmlns:ma="http://schemas.microsoft.com/office/2006/metadata/properties/metaAttributes" ct:_="" ma:_="" ma:contentTypeName="Document" ma:contentTypeID="0x010100B51EC7ECFAC78D4E8EF6CBAFFF0B3505" ma:contentTypeVersion="18" ma:contentTypeDescription="Create a new document." ma:contentTypeScope="" ma:versionID="c16a8de1b3ad07fcfe40131daee80152">
+  <xsd:schema xmlns:xsd="http://www.w3.org/2001/XMLSchema" xmlns:xs="http://www.w3.org/2001/XMLSchema" xmlns:p="http://schemas.microsoft.com/office/2006/metadata/properties" xmlns:ns2="cf9f6c1f-8ad0-4eb8-bb2b-fb0b622a341e" xmlns:ns3="72c39c84-b0a3-45a2-a38c-ff46bb47f11f" targetNamespace="http://schemas.microsoft.com/office/2006/metadata/properties" ma:root="true" ma:fieldsID="85720a748046338a72a4f25fe522aa39" ns2:_="" ns3:_="">
+    <xsd:import namespace="cf9f6c1f-8ad0-4eb8-bb2b-fb0b622a341e"/>
+    <xsd:import namespace="72c39c84-b0a3-45a2-a38c-ff46bb47f11f"/>
     <xsd:element name="properties">
       <xsd:complexType>
         <xsd:sequence>
@@ -5172,12 +6327,12 @@
               <xsd:all>
                 <xsd:element ref="ns2:MediaServiceMetadata" minOccurs="0"/>
                 <xsd:element ref="ns2:MediaServiceFastMetadata" minOccurs="0"/>
+                <xsd:element ref="ns2:MediaServiceAutoKeyPoints" minOccurs="0"/>
+                <xsd:element ref="ns2:MediaServiceKeyPoints" minOccurs="0"/>
                 <xsd:element ref="ns2:MediaServiceDateTaken" minOccurs="0"/>
-                <xsd:element ref="ns2:MediaServiceOCR" minOccurs="0"/>
                 <xsd:element ref="ns2:MediaServiceGenerationTime" minOccurs="0"/>
                 <xsd:element ref="ns2:MediaServiceEventHashCode" minOccurs="0"/>
-                <xsd:element ref="ns2:MediaServiceAutoKeyPoints" minOccurs="0"/>
-                <xsd:element ref="ns2:MediaServiceKeyPoints" minOccurs="0"/>
+                <xsd:element ref="ns2:MediaServiceOCR" minOccurs="0"/>
                 <xsd:element ref="ns2:MediaServiceLocation" minOccurs="0"/>
                 <xsd:element ref="ns3:SharedWithUsers" minOccurs="0"/>
                 <xsd:element ref="ns3:SharedWithDetails" minOccurs="0"/>
@@ -5193,7 +6348,7 @@
       </xsd:complexType>
     </xsd:element>
   </xsd:schema>
-  <xsd:schema xmlns:xsd="http://www.w3.org/2001/XMLSchema" xmlns:xs="http://www.w3.org/2001/XMLSchema" xmlns:dms="http://schemas.microsoft.com/office/2006/documentManagement/types" xmlns:pc="http://schemas.microsoft.com/office/infopath/2007/PartnerControls" targetNamespace="8cf100d1-0775-4feb-8634-62999c4541bc" elementFormDefault="qualified">
+  <xsd:schema xmlns:xsd="http://www.w3.org/2001/XMLSchema" xmlns:xs="http://www.w3.org/2001/XMLSchema" xmlns:dms="http://schemas.microsoft.com/office/2006/documentManagement/types" xmlns:pc="http://schemas.microsoft.com/office/infopath/2007/PartnerControls" targetNamespace="cf9f6c1f-8ad0-4eb8-bb2b-fb0b622a341e" elementFormDefault="qualified">
     <xsd:import namespace="http://schemas.microsoft.com/office/2006/documentManagement/types"/>
     <xsd:import namespace="http://schemas.microsoft.com/office/infopath/2007/PartnerControls"/>
     <xsd:element name="MediaServiceMetadata" ma:index="8" nillable="true" ma:displayName="MediaServiceMetadata" ma:hidden="true" ma:internalName="MediaServiceMetadata" ma:readOnly="true">
@@ -5206,34 +6361,34 @@
         <xsd:restriction base="dms:Note"/>
       </xsd:simpleType>
     </xsd:element>
-    <xsd:element name="MediaServiceDateTaken" ma:index="10" nillable="true" ma:displayName="MediaServiceDateTaken" ma:hidden="true" ma:internalName="MediaServiceDateTaken" ma:readOnly="true">
+    <xsd:element name="MediaServiceAutoKeyPoints" ma:index="10" nillable="true" ma:displayName="MediaServiceAutoKeyPoints" ma:hidden="true" ma:internalName="MediaServiceAutoKeyPoints" ma:readOnly="true">
       <xsd:simpleType>
-        <xsd:restriction base="dms:Text"/>
+        <xsd:restriction base="dms:Note"/>
       </xsd:simpleType>
     </xsd:element>
-    <xsd:element name="MediaServiceOCR" ma:index="11" nillable="true" ma:displayName="Extracted Text" ma:internalName="MediaServiceOCR" ma:readOnly="true">
+    <xsd:element name="MediaServiceKeyPoints" ma:index="11" nillable="true" ma:displayName="KeyPoints" ma:internalName="MediaServiceKeyPoints" ma:readOnly="true">
       <xsd:simpleType>
         <xsd:restriction base="dms:Note">
           <xsd:maxLength value="255"/>
         </xsd:restriction>
       </xsd:simpleType>
     </xsd:element>
-    <xsd:element name="MediaServiceGenerationTime" ma:index="12" nillable="true" ma:displayName="MediaServiceGenerationTime" ma:hidden="true" ma:internalName="MediaServiceGenerationTime" ma:readOnly="true">
+    <xsd:element name="MediaServiceDateTaken" ma:index="12" nillable="true" ma:displayName="MediaServiceDateTaken" ma:hidden="true" ma:internalName="MediaServiceDateTaken" ma:readOnly="true">
       <xsd:simpleType>
         <xsd:restriction base="dms:Text"/>
       </xsd:simpleType>
     </xsd:element>
-    <xsd:element name="MediaServiceEventHashCode" ma:index="13" nillable="true" ma:displayName="MediaServiceEventHashCode" ma:hidden="true" ma:internalName="MediaServiceEventHashCode" ma:readOnly="true">
+    <xsd:element name="MediaServiceGenerationTime" ma:index="13" nillable="true" ma:displayName="MediaServiceGenerationTime" ma:hidden="true" ma:internalName="MediaServiceGenerationTime" ma:readOnly="true">
       <xsd:simpleType>
         <xsd:restriction base="dms:Text"/>
       </xsd:simpleType>
     </xsd:element>
-    <xsd:element name="MediaServiceAutoKeyPoints" ma:index="14" nillable="true" ma:displayName="MediaServiceAutoKeyPoints" ma:hidden="true" ma:internalName="MediaServiceAutoKeyPoints" ma:readOnly="true">
+    <xsd:element name="MediaServiceEventHashCode" ma:index="14" nillable="true" ma:displayName="MediaServiceEventHashCode" ma:hidden="true" ma:internalName="MediaServiceEventHashCode" ma:readOnly="true">
       <xsd:simpleType>
-        <xsd:restriction base="dms:Note"/>
+        <xsd:restriction base="dms:Text"/>
       </xsd:simpleType>
     </xsd:element>
-    <xsd:element name="MediaServiceKeyPoints" ma:index="15" nillable="true" ma:displayName="KeyPoints" ma:internalName="MediaServiceKeyPoints" ma:readOnly="true">
+    <xsd:element name="MediaServiceOCR" ma:index="15" nillable="true" ma:displayName="Extracted Text" ma:internalName="MediaServiceOCR" ma:readOnly="true">
       <xsd:simpleType>
         <xsd:restriction base="dms:Note">
           <xsd:maxLength value="255"/>
@@ -5268,7 +6423,7 @@
       </xsd:simpleType>
     </xsd:element>
   </xsd:schema>
-  <xsd:schema xmlns:xsd="http://www.w3.org/2001/XMLSchema" xmlns:xs="http://www.w3.org/2001/XMLSchema" xmlns:dms="http://schemas.microsoft.com/office/2006/documentManagement/types" xmlns:pc="http://schemas.microsoft.com/office/infopath/2007/PartnerControls" targetNamespace="38b325e6-602c-452a-8617-173bf47082c5" elementFormDefault="qualified">
+  <xsd:schema xmlns:xsd="http://www.w3.org/2001/XMLSchema" xmlns:xs="http://www.w3.org/2001/XMLSchema" xmlns:dms="http://schemas.microsoft.com/office/2006/documentManagement/types" xmlns:pc="http://schemas.microsoft.com/office/infopath/2007/PartnerControls" targetNamespace="72c39c84-b0a3-45a2-a38c-ff46bb47f11f" elementFormDefault="qualified">
     <xsd:import namespace="http://schemas.microsoft.com/office/2006/documentManagement/types"/>
     <xsd:import namespace="http://schemas.microsoft.com/office/infopath/2007/PartnerControls"/>
     <xsd:element name="SharedWithUsers" ma:index="17" nillable="true" ma:displayName="Shared With" ma:internalName="SharedWithUsers" ma:readOnly="true">
@@ -5297,7 +6452,7 @@
         </xsd:restriction>
       </xsd:simpleType>
     </xsd:element>
-    <xsd:element name="TaxCatchAll" ma:index="22" nillable="true" ma:displayName="Taxonomy Catch All Column" ma:hidden="true" ma:list="{fa4f962d-b49e-4e9c-aab6-6f9508495272}" ma:internalName="TaxCatchAll" ma:showField="CatchAllData" ma:web="38b325e6-602c-452a-8617-173bf47082c5">
+    <xsd:element name="TaxCatchAll" ma:index="22" nillable="true" ma:displayName="Taxonomy Catch All Column" ma:hidden="true" ma:list="{230263d0-9f1a-4e63-a49c-f06b563fb00a}" ma:internalName="TaxCatchAll" ma:showField="CatchAllData" ma:web="72c39c84-b0a3-45a2-a38c-ff46bb47f11f">
       <xsd:complexType>
         <xsd:complexContent>
           <xsd:extension base="dms:MultiChoiceLookup">
@@ -5408,11 +6563,18 @@
 </ct:contentTypeSchema>
 </file>
 
-<file path=customXml/item4.xml><?xml version="1.0" encoding="utf-8"?>
-<b:Sources xmlns:b="http://schemas.openxmlformats.org/officeDocument/2006/bibliography" xmlns="http://schemas.openxmlformats.org/officeDocument/2006/bibliography" SelectedStyle="\APASixthEditionOfficeOnline.xsl" StyleName="APA" Version="6"/>
+<file path=customXml/itemProps1.xml><?xml version="1.0" encoding="utf-8"?>
+<ds:datastoreItem xmlns:ds="http://schemas.openxmlformats.org/officeDocument/2006/customXml" ds:itemID="{409E795B-55BB-4B09-A4AF-7E3EFD40BF53}">
+  <ds:schemaRefs>
+    <ds:schemaRef ds:uri="http://schemas.microsoft.com/office/2006/metadata/properties"/>
+    <ds:schemaRef ds:uri="http://schemas.microsoft.com/office/infopath/2007/PartnerControls"/>
+    <ds:schemaRef ds:uri="72c39c84-b0a3-45a2-a38c-ff46bb47f11f"/>
+    <ds:schemaRef ds:uri="cf9f6c1f-8ad0-4eb8-bb2b-fb0b622a341e"/>
+  </ds:schemaRefs>
+</ds:datastoreItem>
 </file>
 
-<file path=customXml/itemProps1.xml><?xml version="1.0" encoding="utf-8"?>
+<file path=customXml/itemProps2.xml><?xml version="1.0" encoding="utf-8"?>
 <ds:datastoreItem xmlns:ds="http://schemas.openxmlformats.org/officeDocument/2006/customXml" ds:itemID="{59E580A2-900E-49E4-BB8B-6C56BD0896DA}">
   <ds:schemaRefs>
     <ds:schemaRef ds:uri="http://schemas.microsoft.com/sharepoint/v3/contenttype/forms"/>
@@ -5420,32 +6582,23 @@
 </ds:datastoreItem>
 </file>
 
-<file path=customXml/itemProps2.xml><?xml version="1.0" encoding="utf-8"?>
-<ds:datastoreItem xmlns:ds="http://schemas.openxmlformats.org/officeDocument/2006/customXml" ds:itemID="{409E795B-55BB-4B09-A4AF-7E3EFD40BF53}">
+<file path=customXml/itemProps3.xml><?xml version="1.0" encoding="utf-8"?>
+<ds:datastoreItem xmlns:ds="http://schemas.openxmlformats.org/officeDocument/2006/customXml" ds:itemID="{5490CF3F-A64E-4B68-BE9F-6B8BA2E9C457}">
   <ds:schemaRefs>
-    <ds:schemaRef ds:uri="38b325e6-602c-452a-8617-173bf47082c5"/>
-    <ds:schemaRef ds:uri="http://schemas.microsoft.com/office/infopath/2007/PartnerControls"/>
-    <ds:schemaRef ds:uri="http://purl.org/dc/terms/"/>
-    <ds:schemaRef ds:uri="http://purl.org/dc/dcmitype/"/>
-    <ds:schemaRef ds:uri="http://schemas.microsoft.com/office/2006/documentManagement/types"/>
-    <ds:schemaRef ds:uri="8cf100d1-0775-4feb-8634-62999c4541bc"/>
-    <ds:schemaRef ds:uri="http://www.w3.org/XML/1998/namespace"/>
-    <ds:schemaRef ds:uri="http://schemas.openxmlformats.org/package/2006/metadata/core-properties"/>
-    <ds:schemaRef ds:uri="http://purl.org/dc/elements/1.1/"/>
-    <ds:schemaRef ds:uri="http://schemas.microsoft.com/office/2006/metadata/properties"/>
+    <ds:schemaRef ds:uri="http://schemas.openxmlformats.org/officeDocument/2006/bibliography"/>
   </ds:schemaRefs>
 </ds:datastoreItem>
 </file>
 
-<file path=customXml/itemProps3.xml><?xml version="1.0" encoding="utf-8"?>
-<ds:datastoreItem xmlns:ds="http://schemas.openxmlformats.org/officeDocument/2006/customXml" ds:itemID="{B2164BF0-7BBA-45EA-B035-D6DC564C80FD}">
+<file path=customXml/itemProps4.xml><?xml version="1.0" encoding="utf-8"?>
+<ds:datastoreItem xmlns:ds="http://schemas.openxmlformats.org/officeDocument/2006/customXml" ds:itemID="{63A1D694-F592-45EC-8254-99B98AE95D0A}">
   <ds:schemaRefs>
     <ds:schemaRef ds:uri="http://schemas.microsoft.com/office/2006/metadata/contentType"/>
     <ds:schemaRef ds:uri="http://schemas.microsoft.com/office/2006/metadata/properties/metaAttributes"/>
     <ds:schemaRef ds:uri="http://www.w3.org/2001/XMLSchema"/>
     <ds:schemaRef ds:uri="http://schemas.microsoft.com/office/2006/metadata/properties"/>
-    <ds:schemaRef ds:uri="8cf100d1-0775-4feb-8634-62999c4541bc"/>
-    <ds:schemaRef ds:uri="38b325e6-602c-452a-8617-173bf47082c5"/>
+    <ds:schemaRef ds:uri="cf9f6c1f-8ad0-4eb8-bb2b-fb0b622a341e"/>
+    <ds:schemaRef ds:uri="72c39c84-b0a3-45a2-a38c-ff46bb47f11f"/>
     <ds:schemaRef ds:uri="http://schemas.microsoft.com/office/2006/documentManagement/types"/>
     <ds:schemaRef ds:uri="http://schemas.microsoft.com/office/infopath/2007/PartnerControls"/>
     <ds:schemaRef ds:uri="http://schemas.openxmlformats.org/package/2006/metadata/core-properties"/>
@@ -5454,12 +6607,4 @@
     <ds:schemaRef ds:uri="http://schemas.microsoft.com/internal/obd"/>
   </ds:schemaRefs>
 </ds:datastoreItem>
-</file>
-
-<file path=customXml/itemProps4.xml><?xml version="1.0" encoding="utf-8"?>
-<ds:datastoreItem xmlns:ds="http://schemas.openxmlformats.org/officeDocument/2006/customXml" ds:itemID="{5490CF3F-A64E-4B68-BE9F-6B8BA2E9C457}">
-  <ds:schemaRefs>
-    <ds:schemaRef ds:uri="http://schemas.openxmlformats.org/officeDocument/2006/bibliography"/>
-  </ds:schemaRefs>
-</ds:datastoreItem>
 </file>
</xml_diff>